<commit_message>
SIGE Teoria Ejemplo práctico
</commit_message>
<xml_diff>
--- a/02_SIGE/01_Prado/08_Evaluación convocatoria ordinaria/sige_memoria.docx
+++ b/02_SIGE/01_Prado/08_Evaluación convocatoria ordinaria/sige_memoria.docx
@@ -1551,7 +1551,7 @@
       <w:bookmarkStart w:id="9" w:name="_Toc42427831"/>
       <w:bookmarkStart w:id="10" w:name="_Toc42438830"/>
       <w:bookmarkStart w:id="11" w:name="_Toc42439911"/>
-      <w:bookmarkStart w:id="12" w:name="_Toc73369255"/>
+      <w:bookmarkStart w:id="12" w:name="_Toc73382335"/>
       <w:r>
         <w:lastRenderedPageBreak/>
         <w:t>Resumen</w:t>
@@ -1648,7 +1648,7 @@
               <w:lang w:eastAsia="es-ES"/>
             </w:rPr>
           </w:pPr>
-          <w:hyperlink w:anchor="_Toc73369255" w:history="1">
+          <w:hyperlink w:anchor="_Toc73382335" w:history="1">
             <w:r>
               <w:rPr>
                 <w:rStyle w:val="Hipervnculo"/>
@@ -1675,7 +1675,7 @@
                 <w:noProof/>
                 <w:webHidden/>
               </w:rPr>
-              <w:instrText xml:space="preserve"> PAGEREF _Toc73369255 \h </w:instrText>
+              <w:instrText xml:space="preserve"> PAGEREF _Toc73382335 \h </w:instrText>
             </w:r>
             <w:r>
               <w:rPr>
@@ -1723,7 +1723,7 @@
               <w:lang w:eastAsia="es-ES"/>
             </w:rPr>
           </w:pPr>
-          <w:hyperlink w:anchor="_Toc73369256" w:history="1">
+          <w:hyperlink w:anchor="_Toc73382336" w:history="1">
             <w:r>
               <w:rPr>
                 <w:rStyle w:val="Hipervnculo"/>
@@ -1769,7 +1769,7 @@
                 <w:noProof/>
                 <w:webHidden/>
               </w:rPr>
-              <w:instrText xml:space="preserve"> PAGEREF _Toc73369256 \h </w:instrText>
+              <w:instrText xml:space="preserve"> PAGEREF _Toc73382336 \h </w:instrText>
             </w:r>
             <w:r>
               <w:rPr>
@@ -1817,7 +1817,7 @@
               <w:lang w:eastAsia="es-ES"/>
             </w:rPr>
           </w:pPr>
-          <w:hyperlink w:anchor="_Toc73369257" w:history="1">
+          <w:hyperlink w:anchor="_Toc73382337" w:history="1">
             <w:r>
               <w:rPr>
                 <w:rStyle w:val="Hipervnculo"/>
@@ -1863,7 +1863,7 @@
                 <w:noProof/>
                 <w:webHidden/>
               </w:rPr>
-              <w:instrText xml:space="preserve"> PAGEREF _Toc73369257 \h </w:instrText>
+              <w:instrText xml:space="preserve"> PAGEREF _Toc73382337 \h </w:instrText>
             </w:r>
             <w:r>
               <w:rPr>
@@ -1909,7 +1909,7 @@
               <w:lang w:eastAsia="es-ES"/>
             </w:rPr>
           </w:pPr>
-          <w:hyperlink w:anchor="_Toc73369258" w:history="1">
+          <w:hyperlink w:anchor="_Toc73382338" w:history="1">
             <w:r>
               <w:rPr>
                 <w:rStyle w:val="Hipervnculo"/>
@@ -1953,7 +1953,7 @@
                 <w:noProof/>
                 <w:webHidden/>
               </w:rPr>
-              <w:instrText xml:space="preserve"> PAGEREF _Toc73369258 \h </w:instrText>
+              <w:instrText xml:space="preserve"> PAGEREF _Toc73382338 \h </w:instrText>
             </w:r>
             <w:r>
               <w:rPr>
@@ -1999,7 +1999,7 @@
               <w:lang w:eastAsia="es-ES"/>
             </w:rPr>
           </w:pPr>
-          <w:hyperlink w:anchor="_Toc73369259" w:history="1">
+          <w:hyperlink w:anchor="_Toc73382339" w:history="1">
             <w:r>
               <w:rPr>
                 <w:rStyle w:val="Hipervnculo"/>
@@ -2043,7 +2043,7 @@
                 <w:noProof/>
                 <w:webHidden/>
               </w:rPr>
-              <w:instrText xml:space="preserve"> PAGEREF _Toc73369259 \h </w:instrText>
+              <w:instrText xml:space="preserve"> PAGEREF _Toc73382339 \h </w:instrText>
             </w:r>
             <w:r>
               <w:rPr>
@@ -2089,7 +2089,7 @@
               <w:lang w:eastAsia="es-ES"/>
             </w:rPr>
           </w:pPr>
-          <w:hyperlink w:anchor="_Toc73369260" w:history="1">
+          <w:hyperlink w:anchor="_Toc73382340" w:history="1">
             <w:r>
               <w:rPr>
                 <w:rStyle w:val="Hipervnculo"/>
@@ -2133,7 +2133,7 @@
                 <w:noProof/>
                 <w:webHidden/>
               </w:rPr>
-              <w:instrText xml:space="preserve"> PAGEREF _Toc73369260 \h </w:instrText>
+              <w:instrText xml:space="preserve"> PAGEREF _Toc73382340 \h </w:instrText>
             </w:r>
             <w:r>
               <w:rPr>
@@ -2181,7 +2181,7 @@
               <w:lang w:eastAsia="es-ES"/>
             </w:rPr>
           </w:pPr>
-          <w:hyperlink w:anchor="_Toc73369261" w:history="1">
+          <w:hyperlink w:anchor="_Toc73382341" w:history="1">
             <w:r>
               <w:rPr>
                 <w:rStyle w:val="Hipervnculo"/>
@@ -2227,7 +2227,7 @@
                 <w:noProof/>
                 <w:webHidden/>
               </w:rPr>
-              <w:instrText xml:space="preserve"> PAGEREF _Toc73369261 \h </w:instrText>
+              <w:instrText xml:space="preserve"> PAGEREF _Toc73382341 \h </w:instrText>
             </w:r>
             <w:r>
               <w:rPr>
@@ -2259,6 +2259,370 @@
           </w:hyperlink>
         </w:p>
         <w:p>
+          <w:pPr>
+            <w:pStyle w:val="TDC2"/>
+            <w:tabs>
+              <w:tab w:val="left" w:pos="880"/>
+              <w:tab w:val="right" w:leader="dot" w:pos="8494"/>
+            </w:tabs>
+            <w:rPr>
+              <w:rFonts w:asciiTheme="minorHAnsi" w:hAnsiTheme="minorHAnsi"/>
+              <w:noProof/>
+              <w:color w:val="auto"/>
+              <w:szCs w:val="22"/>
+              <w:lang w:eastAsia="es-ES"/>
+            </w:rPr>
+          </w:pPr>
+          <w:hyperlink w:anchor="_Toc73382342" w:history="1">
+            <w:r>
+              <w:rPr>
+                <w:rStyle w:val="Hipervnculo"/>
+                <w:noProof/>
+              </w:rPr>
+              <w:t>3.1</w:t>
+            </w:r>
+            <w:r>
+              <w:rPr>
+                <w:rFonts w:asciiTheme="minorHAnsi" w:hAnsiTheme="minorHAnsi"/>
+                <w:noProof/>
+                <w:color w:val="auto"/>
+                <w:szCs w:val="22"/>
+                <w:lang w:eastAsia="es-ES"/>
+              </w:rPr>
+              <w:tab/>
+            </w:r>
+            <w:r>
+              <w:rPr>
+                <w:rStyle w:val="Hipervnculo"/>
+                <w:noProof/>
+              </w:rPr>
+              <w:t>Función de pérdida</w:t>
+            </w:r>
+            <w:r>
+              <w:rPr>
+                <w:noProof/>
+                <w:webHidden/>
+              </w:rPr>
+              <w:tab/>
+            </w:r>
+            <w:r>
+              <w:rPr>
+                <w:noProof/>
+                <w:webHidden/>
+              </w:rPr>
+              <w:fldChar w:fldCharType="begin"/>
+            </w:r>
+            <w:r>
+              <w:rPr>
+                <w:noProof/>
+                <w:webHidden/>
+              </w:rPr>
+              <w:instrText xml:space="preserve"> PAGEREF _Toc73382342 \h </w:instrText>
+            </w:r>
+            <w:r>
+              <w:rPr>
+                <w:noProof/>
+                <w:webHidden/>
+              </w:rPr>
+            </w:r>
+            <w:r>
+              <w:rPr>
+                <w:noProof/>
+                <w:webHidden/>
+              </w:rPr>
+              <w:fldChar w:fldCharType="separate"/>
+            </w:r>
+            <w:r>
+              <w:rPr>
+                <w:noProof/>
+                <w:webHidden/>
+              </w:rPr>
+              <w:t>9</w:t>
+            </w:r>
+            <w:r>
+              <w:rPr>
+                <w:noProof/>
+                <w:webHidden/>
+              </w:rPr>
+              <w:fldChar w:fldCharType="end"/>
+            </w:r>
+          </w:hyperlink>
+        </w:p>
+        <w:p>
+          <w:pPr>
+            <w:pStyle w:val="TDC3"/>
+            <w:tabs>
+              <w:tab w:val="left" w:pos="1320"/>
+              <w:tab w:val="right" w:leader="dot" w:pos="8494"/>
+            </w:tabs>
+            <w:rPr>
+              <w:rFonts w:asciiTheme="minorHAnsi" w:hAnsiTheme="minorHAnsi"/>
+              <w:noProof/>
+              <w:color w:val="auto"/>
+              <w:szCs w:val="22"/>
+              <w:lang w:eastAsia="es-ES"/>
+            </w:rPr>
+          </w:pPr>
+          <w:hyperlink w:anchor="_Toc73382343" w:history="1">
+            <w:r>
+              <w:rPr>
+                <w:rStyle w:val="Hipervnculo"/>
+                <w:noProof/>
+              </w:rPr>
+              <w:t>3.1.1</w:t>
+            </w:r>
+            <w:r>
+              <w:rPr>
+                <w:rFonts w:asciiTheme="minorHAnsi" w:hAnsiTheme="minorHAnsi"/>
+                <w:noProof/>
+                <w:color w:val="auto"/>
+                <w:szCs w:val="22"/>
+                <w:lang w:eastAsia="es-ES"/>
+              </w:rPr>
+              <w:tab/>
+            </w:r>
+            <w:r>
+              <w:rPr>
+                <w:rStyle w:val="Hipervnculo"/>
+                <w:noProof/>
+              </w:rPr>
+              <w:t>Función pérdida de contenido</w:t>
+            </w:r>
+            <w:r>
+              <w:rPr>
+                <w:noProof/>
+                <w:webHidden/>
+              </w:rPr>
+              <w:tab/>
+            </w:r>
+            <w:r>
+              <w:rPr>
+                <w:noProof/>
+                <w:webHidden/>
+              </w:rPr>
+              <w:fldChar w:fldCharType="begin"/>
+            </w:r>
+            <w:r>
+              <w:rPr>
+                <w:noProof/>
+                <w:webHidden/>
+              </w:rPr>
+              <w:instrText xml:space="preserve"> PAGEREF _Toc73382343 \h </w:instrText>
+            </w:r>
+            <w:r>
+              <w:rPr>
+                <w:noProof/>
+                <w:webHidden/>
+              </w:rPr>
+            </w:r>
+            <w:r>
+              <w:rPr>
+                <w:noProof/>
+                <w:webHidden/>
+              </w:rPr>
+              <w:fldChar w:fldCharType="separate"/>
+            </w:r>
+            <w:r>
+              <w:rPr>
+                <w:noProof/>
+                <w:webHidden/>
+              </w:rPr>
+              <w:t>10</w:t>
+            </w:r>
+            <w:r>
+              <w:rPr>
+                <w:noProof/>
+                <w:webHidden/>
+              </w:rPr>
+              <w:fldChar w:fldCharType="end"/>
+            </w:r>
+          </w:hyperlink>
+        </w:p>
+        <w:p>
+          <w:pPr>
+            <w:pStyle w:val="TDC3"/>
+            <w:tabs>
+              <w:tab w:val="left" w:pos="1320"/>
+              <w:tab w:val="right" w:leader="dot" w:pos="8494"/>
+            </w:tabs>
+            <w:rPr>
+              <w:rFonts w:asciiTheme="minorHAnsi" w:hAnsiTheme="minorHAnsi"/>
+              <w:noProof/>
+              <w:color w:val="auto"/>
+              <w:szCs w:val="22"/>
+              <w:lang w:eastAsia="es-ES"/>
+            </w:rPr>
+          </w:pPr>
+          <w:hyperlink w:anchor="_Toc73382344" w:history="1">
+            <w:r>
+              <w:rPr>
+                <w:rStyle w:val="Hipervnculo"/>
+                <w:noProof/>
+              </w:rPr>
+              <w:t>3.1.2</w:t>
+            </w:r>
+            <w:r>
+              <w:rPr>
+                <w:rFonts w:asciiTheme="minorHAnsi" w:hAnsiTheme="minorHAnsi"/>
+                <w:noProof/>
+                <w:color w:val="auto"/>
+                <w:szCs w:val="22"/>
+                <w:lang w:eastAsia="es-ES"/>
+              </w:rPr>
+              <w:tab/>
+            </w:r>
+            <w:r>
+              <w:rPr>
+                <w:rStyle w:val="Hipervnculo"/>
+                <w:noProof/>
+              </w:rPr>
+              <w:t>Función pérdida de estilo</w:t>
+            </w:r>
+            <w:r>
+              <w:rPr>
+                <w:noProof/>
+                <w:webHidden/>
+              </w:rPr>
+              <w:tab/>
+            </w:r>
+            <w:r>
+              <w:rPr>
+                <w:noProof/>
+                <w:webHidden/>
+              </w:rPr>
+              <w:fldChar w:fldCharType="begin"/>
+            </w:r>
+            <w:r>
+              <w:rPr>
+                <w:noProof/>
+                <w:webHidden/>
+              </w:rPr>
+              <w:instrText xml:space="preserve"> PAGEREF _Toc73382344 \h </w:instrText>
+            </w:r>
+            <w:r>
+              <w:rPr>
+                <w:noProof/>
+                <w:webHidden/>
+              </w:rPr>
+            </w:r>
+            <w:r>
+              <w:rPr>
+                <w:noProof/>
+                <w:webHidden/>
+              </w:rPr>
+              <w:fldChar w:fldCharType="separate"/>
+            </w:r>
+            <w:r>
+              <w:rPr>
+                <w:noProof/>
+                <w:webHidden/>
+              </w:rPr>
+              <w:t>10</w:t>
+            </w:r>
+            <w:r>
+              <w:rPr>
+                <w:noProof/>
+                <w:webHidden/>
+              </w:rPr>
+              <w:fldChar w:fldCharType="end"/>
+            </w:r>
+          </w:hyperlink>
+        </w:p>
+        <w:p>
+          <w:pPr>
+            <w:pStyle w:val="TDC1"/>
+            <w:tabs>
+              <w:tab w:val="left" w:pos="440"/>
+              <w:tab w:val="right" w:leader="dot" w:pos="8494"/>
+            </w:tabs>
+            <w:rPr>
+              <w:rFonts w:asciiTheme="minorHAnsi" w:hAnsiTheme="minorHAnsi"/>
+              <w:b w:val="0"/>
+              <w:noProof/>
+              <w:color w:val="auto"/>
+              <w:sz w:val="22"/>
+              <w:szCs w:val="22"/>
+              <w:lang w:eastAsia="es-ES"/>
+            </w:rPr>
+          </w:pPr>
+          <w:hyperlink w:anchor="_Toc73382345" w:history="1">
+            <w:r>
+              <w:rPr>
+                <w:rStyle w:val="Hipervnculo"/>
+                <w:noProof/>
+              </w:rPr>
+              <w:t>4</w:t>
+            </w:r>
+            <w:r>
+              <w:rPr>
+                <w:rFonts w:asciiTheme="minorHAnsi" w:hAnsiTheme="minorHAnsi"/>
+                <w:b w:val="0"/>
+                <w:noProof/>
+                <w:color w:val="auto"/>
+                <w:sz w:val="22"/>
+                <w:szCs w:val="22"/>
+                <w:lang w:eastAsia="es-ES"/>
+              </w:rPr>
+              <w:tab/>
+            </w:r>
+            <w:r>
+              <w:rPr>
+                <w:rStyle w:val="Hipervnculo"/>
+                <w:noProof/>
+              </w:rPr>
+              <w:t>Ejemplo Práctico</w:t>
+            </w:r>
+            <w:r>
+              <w:rPr>
+                <w:noProof/>
+                <w:webHidden/>
+              </w:rPr>
+              <w:tab/>
+            </w:r>
+            <w:r>
+              <w:rPr>
+                <w:noProof/>
+                <w:webHidden/>
+              </w:rPr>
+              <w:fldChar w:fldCharType="begin"/>
+            </w:r>
+            <w:r>
+              <w:rPr>
+                <w:noProof/>
+                <w:webHidden/>
+              </w:rPr>
+              <w:instrText xml:space="preserve"> PAGEREF _Toc73382345 \h </w:instrText>
+            </w:r>
+            <w:r>
+              <w:rPr>
+                <w:noProof/>
+                <w:webHidden/>
+              </w:rPr>
+            </w:r>
+            <w:r>
+              <w:rPr>
+                <w:noProof/>
+                <w:webHidden/>
+              </w:rPr>
+              <w:fldChar w:fldCharType="separate"/>
+            </w:r>
+            <w:r>
+              <w:rPr>
+                <w:noProof/>
+                <w:webHidden/>
+              </w:rPr>
+              <w:t>12</w:t>
+            </w:r>
+            <w:r>
+              <w:rPr>
+                <w:noProof/>
+                <w:webHidden/>
+              </w:rPr>
+              <w:fldChar w:fldCharType="end"/>
+            </w:r>
+          </w:hyperlink>
+        </w:p>
+        <w:p>
           <w:r>
             <w:rPr>
               <w:b/>
@@ -2360,7 +2724,7 @@
         </w:rPr>
         <w:fldChar w:fldCharType="separate"/>
       </w:r>
-      <w:hyperlink w:anchor="_Toc73369262" w:history="1">
+      <w:hyperlink w:anchor="_Toc73382305" w:history="1">
         <w:r>
           <w:rPr>
             <w:rStyle w:val="Hipervnculo"/>
@@ -2387,7 +2751,7 @@
             <w:noProof/>
             <w:webHidden/>
           </w:rPr>
-          <w:instrText xml:space="preserve"> PAGEREF _Toc73369262 \h </w:instrText>
+          <w:instrText xml:space="preserve"> PAGEREF _Toc73382305 \h </w:instrText>
         </w:r>
         <w:r>
           <w:rPr>
@@ -2432,7 +2796,7 @@
           <w:lang w:eastAsia="es-ES"/>
         </w:rPr>
       </w:pPr>
-      <w:hyperlink w:anchor="_Toc73369263" w:history="1">
+      <w:hyperlink w:anchor="_Toc73382306" w:history="1">
         <w:r>
           <w:rPr>
             <w:rStyle w:val="Hipervnculo"/>
@@ -2459,7 +2823,7 @@
             <w:noProof/>
             <w:webHidden/>
           </w:rPr>
-          <w:instrText xml:space="preserve"> PAGEREF _Toc73369263 \h </w:instrText>
+          <w:instrText xml:space="preserve"> PAGEREF _Toc73382306 \h </w:instrText>
         </w:r>
         <w:r>
           <w:rPr>
@@ -2492,6 +2856,510 @@
     </w:p>
     <w:p>
       <w:pPr>
+        <w:pStyle w:val="Tabladeilustraciones"/>
+        <w:tabs>
+          <w:tab w:val="right" w:leader="dot" w:pos="8494"/>
+        </w:tabs>
+        <w:rPr>
+          <w:rFonts w:asciiTheme="minorHAnsi" w:hAnsiTheme="minorHAnsi"/>
+          <w:noProof/>
+          <w:color w:val="auto"/>
+          <w:szCs w:val="22"/>
+          <w:lang w:eastAsia="es-ES"/>
+        </w:rPr>
+      </w:pPr>
+      <w:hyperlink w:anchor="_Toc73382307" w:history="1">
+        <w:r>
+          <w:rPr>
+            <w:rStyle w:val="Hipervnculo"/>
+            <w:noProof/>
+          </w:rPr>
+          <w:t>Ilustración 3 – Ejemplo de transferencia de estilo</w:t>
+        </w:r>
+        <w:r>
+          <w:rPr>
+            <w:noProof/>
+            <w:webHidden/>
+          </w:rPr>
+          <w:tab/>
+        </w:r>
+        <w:r>
+          <w:rPr>
+            <w:noProof/>
+            <w:webHidden/>
+          </w:rPr>
+          <w:fldChar w:fldCharType="begin"/>
+        </w:r>
+        <w:r>
+          <w:rPr>
+            <w:noProof/>
+            <w:webHidden/>
+          </w:rPr>
+          <w:instrText xml:space="preserve"> PAGEREF _Toc73382307 \h </w:instrText>
+        </w:r>
+        <w:r>
+          <w:rPr>
+            <w:noProof/>
+            <w:webHidden/>
+          </w:rPr>
+        </w:r>
+        <w:r>
+          <w:rPr>
+            <w:noProof/>
+            <w:webHidden/>
+          </w:rPr>
+          <w:fldChar w:fldCharType="separate"/>
+        </w:r>
+        <w:r>
+          <w:rPr>
+            <w:noProof/>
+            <w:webHidden/>
+          </w:rPr>
+          <w:t>8</w:t>
+        </w:r>
+        <w:r>
+          <w:rPr>
+            <w:noProof/>
+            <w:webHidden/>
+          </w:rPr>
+          <w:fldChar w:fldCharType="end"/>
+        </w:r>
+      </w:hyperlink>
+    </w:p>
+    <w:p>
+      <w:pPr>
+        <w:pStyle w:val="Tabladeilustraciones"/>
+        <w:tabs>
+          <w:tab w:val="right" w:leader="dot" w:pos="8494"/>
+        </w:tabs>
+        <w:rPr>
+          <w:rFonts w:asciiTheme="minorHAnsi" w:hAnsiTheme="minorHAnsi"/>
+          <w:noProof/>
+          <w:color w:val="auto"/>
+          <w:szCs w:val="22"/>
+          <w:lang w:eastAsia="es-ES"/>
+        </w:rPr>
+      </w:pPr>
+      <w:hyperlink w:anchor="_Toc73382308" w:history="1">
+        <w:r>
+          <w:rPr>
+            <w:rStyle w:val="Hipervnculo"/>
+            <w:noProof/>
+          </w:rPr>
+          <w:t>Ilustración 4 – Funcionamiento de la Red</w:t>
+        </w:r>
+        <w:r>
+          <w:rPr>
+            <w:noProof/>
+            <w:webHidden/>
+          </w:rPr>
+          <w:tab/>
+        </w:r>
+        <w:r>
+          <w:rPr>
+            <w:noProof/>
+            <w:webHidden/>
+          </w:rPr>
+          <w:fldChar w:fldCharType="begin"/>
+        </w:r>
+        <w:r>
+          <w:rPr>
+            <w:noProof/>
+            <w:webHidden/>
+          </w:rPr>
+          <w:instrText xml:space="preserve"> PAGEREF _Toc73382308 \h </w:instrText>
+        </w:r>
+        <w:r>
+          <w:rPr>
+            <w:noProof/>
+            <w:webHidden/>
+          </w:rPr>
+        </w:r>
+        <w:r>
+          <w:rPr>
+            <w:noProof/>
+            <w:webHidden/>
+          </w:rPr>
+          <w:fldChar w:fldCharType="separate"/>
+        </w:r>
+        <w:r>
+          <w:rPr>
+            <w:noProof/>
+            <w:webHidden/>
+          </w:rPr>
+          <w:t>9</w:t>
+        </w:r>
+        <w:r>
+          <w:rPr>
+            <w:noProof/>
+            <w:webHidden/>
+          </w:rPr>
+          <w:fldChar w:fldCharType="end"/>
+        </w:r>
+      </w:hyperlink>
+    </w:p>
+    <w:p>
+      <w:pPr>
+        <w:pStyle w:val="Tabladeilustraciones"/>
+        <w:tabs>
+          <w:tab w:val="right" w:leader="dot" w:pos="8494"/>
+        </w:tabs>
+        <w:rPr>
+          <w:rFonts w:asciiTheme="minorHAnsi" w:hAnsiTheme="minorHAnsi"/>
+          <w:noProof/>
+          <w:color w:val="auto"/>
+          <w:szCs w:val="22"/>
+          <w:lang w:eastAsia="es-ES"/>
+        </w:rPr>
+      </w:pPr>
+      <w:hyperlink w:anchor="_Toc73382309" w:history="1">
+        <w:r>
+          <w:rPr>
+            <w:rStyle w:val="Hipervnculo"/>
+            <w:noProof/>
+          </w:rPr>
+          <w:t>Ilustración 5 – Ecuación de pérdida</w:t>
+        </w:r>
+        <w:r>
+          <w:rPr>
+            <w:noProof/>
+            <w:webHidden/>
+          </w:rPr>
+          <w:tab/>
+        </w:r>
+        <w:r>
+          <w:rPr>
+            <w:noProof/>
+            <w:webHidden/>
+          </w:rPr>
+          <w:fldChar w:fldCharType="begin"/>
+        </w:r>
+        <w:r>
+          <w:rPr>
+            <w:noProof/>
+            <w:webHidden/>
+          </w:rPr>
+          <w:instrText xml:space="preserve"> PAGEREF _Toc73382309 \h </w:instrText>
+        </w:r>
+        <w:r>
+          <w:rPr>
+            <w:noProof/>
+            <w:webHidden/>
+          </w:rPr>
+        </w:r>
+        <w:r>
+          <w:rPr>
+            <w:noProof/>
+            <w:webHidden/>
+          </w:rPr>
+          <w:fldChar w:fldCharType="separate"/>
+        </w:r>
+        <w:r>
+          <w:rPr>
+            <w:noProof/>
+            <w:webHidden/>
+          </w:rPr>
+          <w:t>9</w:t>
+        </w:r>
+        <w:r>
+          <w:rPr>
+            <w:noProof/>
+            <w:webHidden/>
+          </w:rPr>
+          <w:fldChar w:fldCharType="end"/>
+        </w:r>
+      </w:hyperlink>
+    </w:p>
+    <w:p>
+      <w:pPr>
+        <w:pStyle w:val="Tabladeilustraciones"/>
+        <w:tabs>
+          <w:tab w:val="right" w:leader="dot" w:pos="8494"/>
+        </w:tabs>
+        <w:rPr>
+          <w:rFonts w:asciiTheme="minorHAnsi" w:hAnsiTheme="minorHAnsi"/>
+          <w:noProof/>
+          <w:color w:val="auto"/>
+          <w:szCs w:val="22"/>
+          <w:lang w:eastAsia="es-ES"/>
+        </w:rPr>
+      </w:pPr>
+      <w:hyperlink w:anchor="_Toc73382310" w:history="1">
+        <w:r>
+          <w:rPr>
+            <w:rStyle w:val="Hipervnculo"/>
+            <w:noProof/>
+          </w:rPr>
+          <w:t>Ilustración 6 - NST Diagram</w:t>
+        </w:r>
+        <w:r>
+          <w:rPr>
+            <w:noProof/>
+            <w:webHidden/>
+          </w:rPr>
+          <w:tab/>
+        </w:r>
+        <w:r>
+          <w:rPr>
+            <w:noProof/>
+            <w:webHidden/>
+          </w:rPr>
+          <w:fldChar w:fldCharType="begin"/>
+        </w:r>
+        <w:r>
+          <w:rPr>
+            <w:noProof/>
+            <w:webHidden/>
+          </w:rPr>
+          <w:instrText xml:space="preserve"> PAGEREF _Toc73382310 \h </w:instrText>
+        </w:r>
+        <w:r>
+          <w:rPr>
+            <w:noProof/>
+            <w:webHidden/>
+          </w:rPr>
+        </w:r>
+        <w:r>
+          <w:rPr>
+            <w:noProof/>
+            <w:webHidden/>
+          </w:rPr>
+          <w:fldChar w:fldCharType="separate"/>
+        </w:r>
+        <w:r>
+          <w:rPr>
+            <w:noProof/>
+            <w:webHidden/>
+          </w:rPr>
+          <w:t>10</w:t>
+        </w:r>
+        <w:r>
+          <w:rPr>
+            <w:noProof/>
+            <w:webHidden/>
+          </w:rPr>
+          <w:fldChar w:fldCharType="end"/>
+        </w:r>
+      </w:hyperlink>
+    </w:p>
+    <w:p>
+      <w:pPr>
+        <w:pStyle w:val="Tabladeilustraciones"/>
+        <w:tabs>
+          <w:tab w:val="right" w:leader="dot" w:pos="8494"/>
+        </w:tabs>
+        <w:rPr>
+          <w:rFonts w:asciiTheme="minorHAnsi" w:hAnsiTheme="minorHAnsi"/>
+          <w:noProof/>
+          <w:color w:val="auto"/>
+          <w:szCs w:val="22"/>
+          <w:lang w:eastAsia="es-ES"/>
+        </w:rPr>
+      </w:pPr>
+      <w:hyperlink w:anchor="_Toc73382311" w:history="1">
+        <w:r>
+          <w:rPr>
+            <w:rStyle w:val="Hipervnculo"/>
+            <w:noProof/>
+          </w:rPr>
+          <w:t>Ilustración 7 – Función pérdida de contenido</w:t>
+        </w:r>
+        <w:r>
+          <w:rPr>
+            <w:noProof/>
+            <w:webHidden/>
+          </w:rPr>
+          <w:tab/>
+        </w:r>
+        <w:r>
+          <w:rPr>
+            <w:noProof/>
+            <w:webHidden/>
+          </w:rPr>
+          <w:fldChar w:fldCharType="begin"/>
+        </w:r>
+        <w:r>
+          <w:rPr>
+            <w:noProof/>
+            <w:webHidden/>
+          </w:rPr>
+          <w:instrText xml:space="preserve"> PAGEREF _Toc73382311 \h </w:instrText>
+        </w:r>
+        <w:r>
+          <w:rPr>
+            <w:noProof/>
+            <w:webHidden/>
+          </w:rPr>
+        </w:r>
+        <w:r>
+          <w:rPr>
+            <w:noProof/>
+            <w:webHidden/>
+          </w:rPr>
+          <w:fldChar w:fldCharType="separate"/>
+        </w:r>
+        <w:r>
+          <w:rPr>
+            <w:noProof/>
+            <w:webHidden/>
+          </w:rPr>
+          <w:t>10</w:t>
+        </w:r>
+        <w:r>
+          <w:rPr>
+            <w:noProof/>
+            <w:webHidden/>
+          </w:rPr>
+          <w:fldChar w:fldCharType="end"/>
+        </w:r>
+      </w:hyperlink>
+    </w:p>
+    <w:p>
+      <w:pPr>
+        <w:pStyle w:val="Tabladeilustraciones"/>
+        <w:tabs>
+          <w:tab w:val="right" w:leader="dot" w:pos="8494"/>
+        </w:tabs>
+        <w:rPr>
+          <w:rFonts w:asciiTheme="minorHAnsi" w:hAnsiTheme="minorHAnsi"/>
+          <w:noProof/>
+          <w:color w:val="auto"/>
+          <w:szCs w:val="22"/>
+          <w:lang w:eastAsia="es-ES"/>
+        </w:rPr>
+      </w:pPr>
+      <w:hyperlink w:anchor="_Toc73382312" w:history="1">
+        <w:r>
+          <w:rPr>
+            <w:rStyle w:val="Hipervnculo"/>
+            <w:noProof/>
+          </w:rPr>
+          <w:t>Ilustración 8 – Función pérdida de estilo</w:t>
+        </w:r>
+        <w:r>
+          <w:rPr>
+            <w:noProof/>
+            <w:webHidden/>
+          </w:rPr>
+          <w:tab/>
+        </w:r>
+        <w:r>
+          <w:rPr>
+            <w:noProof/>
+            <w:webHidden/>
+          </w:rPr>
+          <w:fldChar w:fldCharType="begin"/>
+        </w:r>
+        <w:r>
+          <w:rPr>
+            <w:noProof/>
+            <w:webHidden/>
+          </w:rPr>
+          <w:instrText xml:space="preserve"> PAGEREF _Toc73382312 \h </w:instrText>
+        </w:r>
+        <w:r>
+          <w:rPr>
+            <w:noProof/>
+            <w:webHidden/>
+          </w:rPr>
+        </w:r>
+        <w:r>
+          <w:rPr>
+            <w:noProof/>
+            <w:webHidden/>
+          </w:rPr>
+          <w:fldChar w:fldCharType="separate"/>
+        </w:r>
+        <w:r>
+          <w:rPr>
+            <w:noProof/>
+            <w:webHidden/>
+          </w:rPr>
+          <w:t>10</w:t>
+        </w:r>
+        <w:r>
+          <w:rPr>
+            <w:noProof/>
+            <w:webHidden/>
+          </w:rPr>
+          <w:fldChar w:fldCharType="end"/>
+        </w:r>
+      </w:hyperlink>
+    </w:p>
+    <w:p>
+      <w:pPr>
+        <w:pStyle w:val="Tabladeilustraciones"/>
+        <w:tabs>
+          <w:tab w:val="right" w:leader="dot" w:pos="8494"/>
+        </w:tabs>
+        <w:rPr>
+          <w:rFonts w:asciiTheme="minorHAnsi" w:hAnsiTheme="minorHAnsi"/>
+          <w:noProof/>
+          <w:color w:val="auto"/>
+          <w:szCs w:val="22"/>
+          <w:lang w:eastAsia="es-ES"/>
+        </w:rPr>
+      </w:pPr>
+      <w:hyperlink w:anchor="_Toc73382313" w:history="1">
+        <w:r>
+          <w:rPr>
+            <w:rStyle w:val="Hipervnculo"/>
+            <w:noProof/>
+          </w:rPr>
+          <w:t>Ilustración 9 - Cálulo de la matriz CNN con cinco mapas</w:t>
+        </w:r>
+        <w:r>
+          <w:rPr>
+            <w:noProof/>
+            <w:webHidden/>
+          </w:rPr>
+          <w:tab/>
+        </w:r>
+        <w:r>
+          <w:rPr>
+            <w:noProof/>
+            <w:webHidden/>
+          </w:rPr>
+          <w:fldChar w:fldCharType="begin"/>
+        </w:r>
+        <w:r>
+          <w:rPr>
+            <w:noProof/>
+            <w:webHidden/>
+          </w:rPr>
+          <w:instrText xml:space="preserve"> PAGEREF _Toc73382313 \h </w:instrText>
+        </w:r>
+        <w:r>
+          <w:rPr>
+            <w:noProof/>
+            <w:webHidden/>
+          </w:rPr>
+        </w:r>
+        <w:r>
+          <w:rPr>
+            <w:noProof/>
+            <w:webHidden/>
+          </w:rPr>
+          <w:fldChar w:fldCharType="separate"/>
+        </w:r>
+        <w:r>
+          <w:rPr>
+            <w:noProof/>
+            <w:webHidden/>
+          </w:rPr>
+          <w:t>11</w:t>
+        </w:r>
+        <w:r>
+          <w:rPr>
+            <w:noProof/>
+            <w:webHidden/>
+          </w:rPr>
+          <w:fldChar w:fldCharType="end"/>
+        </w:r>
+      </w:hyperlink>
+    </w:p>
+    <w:p>
+      <w:pPr>
         <w:pStyle w:val="Ttulo1"/>
         <w:numPr>
           <w:ilvl w:val="0"/>
@@ -2537,7 +3405,7 @@
           <w:numId w:val="2"/>
         </w:numPr>
       </w:pPr>
-      <w:bookmarkStart w:id="14" w:name="_Toc73369256"/>
+      <w:bookmarkStart w:id="14" w:name="_Toc73382336"/>
       <w:r>
         <w:lastRenderedPageBreak/>
         <w:t>Introducción</w:t>
@@ -2694,7 +3562,7 @@
       <w:pPr>
         <w:pStyle w:val="Ttulo1"/>
       </w:pPr>
-      <w:bookmarkStart w:id="15" w:name="_Toc73369257"/>
+      <w:bookmarkStart w:id="15" w:name="_Toc73382337"/>
       <w:r>
         <w:lastRenderedPageBreak/>
         <w:t>Deep Learning</w:t>
@@ -2771,7 +3639,7 @@
       <w:pPr>
         <w:pStyle w:val="Ttulo2"/>
       </w:pPr>
-      <w:bookmarkStart w:id="16" w:name="_Toc73369258"/>
+      <w:bookmarkStart w:id="16" w:name="_Toc73382338"/>
       <w:r>
         <w:t>Aprendizaje no supervisado</w:t>
       </w:r>
@@ -2797,7 +3665,7 @@
       <w:pPr>
         <w:pStyle w:val="Ttulo2"/>
       </w:pPr>
-      <w:bookmarkStart w:id="17" w:name="_Toc73369259"/>
+      <w:bookmarkStart w:id="17" w:name="_Toc73382339"/>
       <w:r>
         <w:t>Aprendizaje supervisado</w:t>
       </w:r>
@@ -2827,7 +3695,7 @@
       <w:pPr>
         <w:pStyle w:val="Ttulo3"/>
       </w:pPr>
-      <w:bookmarkStart w:id="18" w:name="_Toc73369260"/>
+      <w:bookmarkStart w:id="18" w:name="_Toc73382340"/>
       <w:r>
         <w:lastRenderedPageBreak/>
         <w:t>CNN – Redes Neuronales Convolutivas</w:t>
@@ -2903,18 +3771,31 @@
         <w:pStyle w:val="Descripcin"/>
         <w:jc w:val="center"/>
       </w:pPr>
-      <w:bookmarkStart w:id="19" w:name="_Toc73369262"/>
+      <w:bookmarkStart w:id="19" w:name="_Toc73382305"/>
       <w:r>
         <w:t xml:space="preserve">Ilustración </w:t>
       </w:r>
-      <w:fldSimple w:instr=" SEQ Ilustración \* ARABIC ">
-        <w:r>
-          <w:rPr>
-            <w:noProof/>
-          </w:rPr>
-          <w:t>1</w:t>
-        </w:r>
-      </w:fldSimple>
+      <w:r>
+        <w:fldChar w:fldCharType="begin"/>
+      </w:r>
+      <w:r>
+        <w:instrText xml:space="preserve"> SEQ Ilustración \* ARABIC </w:instrText>
+      </w:r>
+      <w:r>
+        <w:fldChar w:fldCharType="separate"/>
+      </w:r>
+      <w:r>
+        <w:rPr>
+          <w:noProof/>
+        </w:rPr>
+        <w:t>1</w:t>
+      </w:r>
+      <w:r>
+        <w:rPr>
+          <w:noProof/>
+        </w:rPr>
+        <w:fldChar w:fldCharType="end"/>
+      </w:r>
       <w:r>
         <w:t xml:space="preserve"> – Capas de una red neuronal convolucional</w:t>
       </w:r>
@@ -3064,18 +3945,31 @@
       <w:pPr>
         <w:pStyle w:val="Descripcin"/>
       </w:pPr>
-      <w:bookmarkStart w:id="20" w:name="_Toc73369263"/>
+      <w:bookmarkStart w:id="20" w:name="_Toc73382306"/>
       <w:r>
         <w:t xml:space="preserve">Ilustración </w:t>
       </w:r>
-      <w:fldSimple w:instr=" SEQ Ilustración \* ARABIC ">
-        <w:r>
-          <w:rPr>
-            <w:noProof/>
-          </w:rPr>
-          <w:t>2</w:t>
-        </w:r>
-      </w:fldSimple>
+      <w:r>
+        <w:fldChar w:fldCharType="begin"/>
+      </w:r>
+      <w:r>
+        <w:instrText xml:space="preserve"> SEQ Ilustración \* ARABIC </w:instrText>
+      </w:r>
+      <w:r>
+        <w:fldChar w:fldCharType="separate"/>
+      </w:r>
+      <w:r>
+        <w:rPr>
+          <w:noProof/>
+        </w:rPr>
+        <w:t>2</w:t>
+      </w:r>
+      <w:r>
+        <w:rPr>
+          <w:noProof/>
+        </w:rPr>
+        <w:fldChar w:fldCharType="end"/>
+      </w:r>
       <w:r>
         <w:t xml:space="preserve"> – </w:t>
       </w:r>
@@ -3135,7 +4029,7 @@
       <w:pPr>
         <w:pStyle w:val="Ttulo1"/>
       </w:pPr>
-      <w:bookmarkStart w:id="21" w:name="_Toc73369261"/>
+      <w:bookmarkStart w:id="21" w:name="_Toc73382341"/>
       <w:r>
         <w:lastRenderedPageBreak/>
         <w:t>Tranferencia de estilo en imágenes</w:t>
@@ -3217,6 +4111,227 @@
         <w:pStyle w:val="Descripcin"/>
         <w:jc w:val="center"/>
       </w:pPr>
+      <w:bookmarkStart w:id="22" w:name="_Toc73382307"/>
+      <w:r>
+        <w:t xml:space="preserve">Ilustración </w:t>
+      </w:r>
+      <w:r>
+        <w:fldChar w:fldCharType="begin"/>
+      </w:r>
+      <w:r>
+        <w:instrText xml:space="preserve"> SEQ Ilustración \* ARABIC </w:instrText>
+      </w:r>
+      <w:r>
+        <w:fldChar w:fldCharType="separate"/>
+      </w:r>
+      <w:r>
+        <w:rPr>
+          <w:noProof/>
+        </w:rPr>
+        <w:t>3</w:t>
+      </w:r>
+      <w:r>
+        <w:rPr>
+          <w:noProof/>
+        </w:rPr>
+        <w:fldChar w:fldCharType="end"/>
+      </w:r>
+      <w:r>
+        <w:t xml:space="preserve"> – Ejemplo de transferencia de estilo</w:t>
+      </w:r>
+      <w:bookmarkEnd w:id="22"/>
+    </w:p>
+    <w:p>
+      <w:r>
+        <w:t xml:space="preserve">En la ilustración anterior se muestra exactamente lo persigue esta metodología. Tenemos dos imágenes principales, la primera corresponde a una fotografía de la ciudad </w:t>
+      </w:r>
+      <w:r>
+        <w:t xml:space="preserve">de Persépolis, capital del imperio persa, mientras que la segunda imagen corresponde al óleo </w:t>
+      </w:r>
+      <w:r>
+        <w:rPr>
+          <w:i/>
+          <w:iCs/>
+        </w:rPr>
+        <w:t>“La noche estrellada”</w:t>
+      </w:r>
+      <w:r>
+        <w:t xml:space="preserve"> realiza por el autor neerlandés </w:t>
+      </w:r>
+      <w:r>
+        <w:rPr>
+          <w:i/>
+          <w:iCs/>
+        </w:rPr>
+        <w:t>“Vicent Van Gogh”</w:t>
+      </w:r>
+      <w:r>
+        <w:t>.</w:t>
+      </w:r>
+    </w:p>
+    <w:p>
+      <w:r>
+        <w:t xml:space="preserve">Como resultado se muestra en la zona de la derecha de la ilustración tres una combinación artística en la que se hace uso del contenido de la ilustración que captura la ciudad de Persépolis, pero haciendo uso del estilo mostrado en esta ocasión en el cuadro de </w:t>
+      </w:r>
+      <w:r>
+        <w:rPr>
+          <w:i/>
+          <w:iCs/>
+        </w:rPr>
+        <w:t>“Van Gogh”</w:t>
+      </w:r>
+      <w:r>
+        <w:t>.</w:t>
+      </w:r>
+      <w:r>
+        <w:t xml:space="preserve"> Llegados a este punto, ¿cómo funciona el mecanismo de la transferencia de estilo en imágenes (</w:t>
+      </w:r>
+      <w:r>
+        <w:rPr>
+          <w:i/>
+          <w:iCs/>
+        </w:rPr>
+        <w:t>“NST”</w:t>
+      </w:r>
+      <w:r>
+        <w:t>).</w:t>
+      </w:r>
+    </w:p>
+    <w:p>
+      <w:r>
+        <w:t xml:space="preserve">En primer lugar, y como ya adelantamos anteriormente, en </w:t>
+      </w:r>
+      <w:r>
+        <w:rPr>
+          <w:i/>
+          <w:iCs/>
+        </w:rPr>
+        <w:t>“NST”</w:t>
+      </w:r>
+      <w:r>
+        <w:t xml:space="preserve"> se hace uso de redes convolucionales, en concreto la variante más utilizada en la actualidad es la red </w:t>
+      </w:r>
+      <w:r>
+        <w:rPr>
+          <w:i/>
+          <w:iCs/>
+        </w:rPr>
+        <w:t>“VGG19”</w:t>
+      </w:r>
+      <w:r>
+        <w:t>.</w:t>
+      </w:r>
+    </w:p>
+    <w:p>
+      <w:r>
+        <w:rPr>
+          <w:i/>
+          <w:iCs/>
+        </w:rPr>
+        <w:t>“VGG-19”</w:t>
+      </w:r>
+      <w:r>
+        <w:t xml:space="preserve"> es una red neuronal convolucional preentrenada propiedad de Google que cuenta con una profundidad de 19 capas, construida y entrenada por </w:t>
+      </w:r>
+      <w:r>
+        <w:t>K. Simonyan y A. Zisserman en la Universidad de Oxford en 2014</w:t>
+      </w:r>
+      <w:r>
+        <w:t xml:space="preserve">. Esta red es capaz de utilizar más de 1 millón de imágenes procedentes de la base de datos de </w:t>
+      </w:r>
+      <w:r>
+        <w:rPr>
+          <w:i/>
+          <w:iCs/>
+        </w:rPr>
+        <w:t>“ImageNet”</w:t>
+      </w:r>
+      <w:r>
+        <w:t>. Como dato, esta red se entrenó con imágenes en color de 224x224 pixeles.</w:t>
+      </w:r>
+      <w:r>
+        <w:t xml:space="preserve"> </w:t>
+      </w:r>
+    </w:p>
+    <w:p>
+      <w:r>
+        <w:t xml:space="preserve">Comprendamos ahora, a través de un diagrama de flujo, como funciona nuestra red. En la ilustración que aparece a continuación. En primer lugar, para simplificar la ilustración no aparecen las 19 capas, téngalo en cuenta. </w:t>
+      </w:r>
+    </w:p>
+    <w:p>
+      <w:r>
+        <w:t xml:space="preserve">A nuestra red neuronal le introduciremos dos imágenes, </w:t>
+      </w:r>
+      <w:r>
+        <w:t>una de contenido y otra de estilo. Se generará una imagen mixta que tendrá los contornos y textura de la imagen contenido y el patrón de color de la imagen de estilo. Durante sucesivas iteraciones repetiremos el diagrama, optimizando las funciones de pérdida.</w:t>
+      </w:r>
+    </w:p>
+    <w:p>
+      <w:pPr>
+        <w:keepNext/>
+        <w:jc w:val="center"/>
+      </w:pPr>
+      <w:r>
+        <w:rPr>
+          <w:noProof/>
+        </w:rPr>
+        <w:lastRenderedPageBreak/>
+        <w:drawing>
+          <wp:inline distT="0" distB="0" distL="0" distR="0" wp14:anchorId="6155E2C8" wp14:editId="70EE48DB">
+            <wp:extent cx="4559237" cy="2575560"/>
+            <wp:effectExtent l="0" t="0" r="0" b="0"/>
+            <wp:docPr id="8" name="Imagen 8"/>
+            <wp:cNvGraphicFramePr>
+              <a:graphicFrameLocks xmlns:a="http://schemas.openxmlformats.org/drawingml/2006/main" noChangeAspect="1"/>
+            </wp:cNvGraphicFramePr>
+            <a:graphic xmlns:a="http://schemas.openxmlformats.org/drawingml/2006/main">
+              <a:graphicData uri="http://schemas.openxmlformats.org/drawingml/2006/picture">
+                <pic:pic xmlns:pic="http://schemas.openxmlformats.org/drawingml/2006/picture">
+                  <pic:nvPicPr>
+                    <pic:cNvPr id="0" name="Picture 1"/>
+                    <pic:cNvPicPr>
+                      <a:picLocks noChangeAspect="1" noChangeArrowheads="1"/>
+                    </pic:cNvPicPr>
+                  </pic:nvPicPr>
+                  <pic:blipFill>
+                    <a:blip r:embed="rId19" cstate="print">
+                      <a:extLst>
+                        <a:ext uri="{28A0092B-C50C-407E-A947-70E740481C1C}">
+                          <a14:useLocalDpi xmlns:a14="http://schemas.microsoft.com/office/drawing/2010/main" val="0"/>
+                        </a:ext>
+                      </a:extLst>
+                    </a:blip>
+                    <a:srcRect/>
+                    <a:stretch>
+                      <a:fillRect/>
+                    </a:stretch>
+                  </pic:blipFill>
+                  <pic:spPr bwMode="auto">
+                    <a:xfrm>
+                      <a:off x="0" y="0"/>
+                      <a:ext cx="4571409" cy="2582436"/>
+                    </a:xfrm>
+                    <a:prstGeom prst="rect">
+                      <a:avLst/>
+                    </a:prstGeom>
+                    <a:noFill/>
+                    <a:ln>
+                      <a:noFill/>
+                    </a:ln>
+                  </pic:spPr>
+                </pic:pic>
+              </a:graphicData>
+            </a:graphic>
+          </wp:inline>
+        </w:drawing>
+      </w:r>
+    </w:p>
+    <w:p>
+      <w:pPr>
+        <w:pStyle w:val="Descripcin"/>
+        <w:jc w:val="center"/>
+      </w:pPr>
+      <w:bookmarkStart w:id="23" w:name="_Toc73382308"/>
       <w:r>
         <w:t xml:space="preserve">Ilustración </w:t>
       </w:r>
@@ -3225,102 +4340,677 @@
           <w:rPr>
             <w:noProof/>
           </w:rPr>
-          <w:t>3</w:t>
+          <w:t>4</w:t>
         </w:r>
       </w:fldSimple>
       <w:r>
-        <w:t xml:space="preserve"> – Ejemplo de transferencia de estilo</w:t>
-      </w:r>
+        <w:t xml:space="preserve"> – Funcionamiento de la Red</w:t>
+      </w:r>
+      <w:bookmarkEnd w:id="23"/>
     </w:p>
     <w:p>
       <w:r>
-        <w:t xml:space="preserve">En la ilustración anterior se muestra exactamente lo persigue esta metodología. Tenemos dos imágenes principales, la primera corresponde a una fotografía de la ciudad </w:t>
-      </w:r>
-      <w:r>
-        <w:t xml:space="preserve">de Persépolis, capital del imperio persa, mientras que la segunda imagen corresponde al óleo </w:t>
+        <w:t xml:space="preserve">Anteriormente mencionamos que las redes convolucionales están diseñadas de tal forma que cada una de sus capas de especializan en extraer cierto tipo de información o patrones ya sean líneas, contornos, etc. </w:t>
+      </w:r>
+    </w:p>
+    <w:p>
+      <w:r>
+        <w:t>El proceso descrito anteriormente (y conocido como aprendizaje de representación de características) es fundamental para llegar a poder realizar la transferencia de estilo. Como bien vimos en el diagrama anterior, se basa en el uso de funciones de pérdida, sin embargo, ¿cómo se logra que estas funciones actúen correctamente? Es decir, que se realice correctamente la extracción de contenido respecto a la primera imagen y de estilo respecto a la segunda, sin una mezcla o desviación entre ambas.</w:t>
+      </w:r>
+    </w:p>
+    <w:p>
+      <w:pPr>
+        <w:pStyle w:val="Ttulo2"/>
+      </w:pPr>
+      <w:bookmarkStart w:id="24" w:name="_Toc73382342"/>
+      <w:r>
+        <w:t>Función de pérdida</w:t>
+      </w:r>
+      <w:bookmarkEnd w:id="24"/>
+    </w:p>
+    <w:p>
+      <w:r>
+        <w:t xml:space="preserve">Según la documentación de </w:t>
       </w:r>
       <w:r>
         <w:rPr>
           <w:i/>
           <w:iCs/>
         </w:rPr>
-        <w:t>“La noche estrellada”</w:t>
-      </w:r>
-      <w:r>
-        <w:t xml:space="preserve"> realiza por el autor neerlandés </w:t>
+        <w:t>“TensorFlow”</w:t>
+      </w:r>
+      <w:r>
+        <w:t xml:space="preserve"> que ha sido nuestra principal fuente para el desarrollo de este proyecto una de las mejores soluciones disponibles para evitar el problema de desviación entre contenidos de los que hablamos antes es dividir las funciones de pérdida entre contenido y estilo. Tal y como se muestra en la siguiente ecuación.</w:t>
+      </w:r>
+    </w:p>
+    <w:p>
+      <w:pPr>
+        <w:keepNext/>
+        <w:jc w:val="center"/>
+      </w:pPr>
+      <w:r>
+        <w:drawing>
+          <wp:inline distT="0" distB="0" distL="0" distR="0" wp14:anchorId="5453566E" wp14:editId="7426F74A">
+            <wp:extent cx="2141220" cy="376303"/>
+            <wp:effectExtent l="0" t="0" r="0" b="5080"/>
+            <wp:docPr id="9" name="Imagen 9"/>
+            <wp:cNvGraphicFramePr>
+              <a:graphicFrameLocks xmlns:a="http://schemas.openxmlformats.org/drawingml/2006/main" noChangeAspect="1"/>
+            </wp:cNvGraphicFramePr>
+            <a:graphic xmlns:a="http://schemas.openxmlformats.org/drawingml/2006/main">
+              <a:graphicData uri="http://schemas.openxmlformats.org/drawingml/2006/picture">
+                <pic:pic xmlns:pic="http://schemas.openxmlformats.org/drawingml/2006/picture">
+                  <pic:nvPicPr>
+                    <pic:cNvPr id="1" name=""/>
+                    <pic:cNvPicPr/>
+                  </pic:nvPicPr>
+                  <pic:blipFill>
+                    <a:blip r:embed="rId20"/>
+                    <a:stretch>
+                      <a:fillRect/>
+                    </a:stretch>
+                  </pic:blipFill>
+                  <pic:spPr>
+                    <a:xfrm>
+                      <a:off x="0" y="0"/>
+                      <a:ext cx="2189516" cy="384791"/>
+                    </a:xfrm>
+                    <a:prstGeom prst="rect">
+                      <a:avLst/>
+                    </a:prstGeom>
+                  </pic:spPr>
+                </pic:pic>
+              </a:graphicData>
+            </a:graphic>
+          </wp:inline>
+        </w:drawing>
+      </w:r>
+    </w:p>
+    <w:p>
+      <w:pPr>
+        <w:pStyle w:val="Descripcin"/>
+        <w:jc w:val="center"/>
+      </w:pPr>
+      <w:bookmarkStart w:id="25" w:name="_Toc73382309"/>
+      <w:r>
+        <w:t xml:space="preserve">Ilustración </w:t>
+      </w:r>
+      <w:fldSimple w:instr=" SEQ Ilustración \* ARABIC ">
+        <w:r>
+          <w:rPr>
+            <w:noProof/>
+          </w:rPr>
+          <w:t>5</w:t>
+        </w:r>
+      </w:fldSimple>
+      <w:r>
+        <w:t xml:space="preserve"> – Ecuación de pérdida</w:t>
+      </w:r>
+      <w:bookmarkEnd w:id="25"/>
+    </w:p>
+    <w:p>
+      <w:r>
+        <w:t xml:space="preserve">En la ecuación anterior, </w:t>
       </w:r>
       <w:r>
         <w:rPr>
           <w:i/>
           <w:iCs/>
         </w:rPr>
-        <w:t>“Vicent Van Gogh”</w:t>
-      </w:r>
-      <w:r>
-        <w:t>.</w:t>
-      </w:r>
-    </w:p>
-    <w:p>
-      <w:r>
-        <w:t xml:space="preserve">Como resultado se muestra en la zona de la derecha de la ilustración tres una combinación artística en la que se hace uso del contenido de la ilustración que captura la ciudad de Persépolis, pero haciendo uso del estilo mostrado en esta ocasión en el cuadro de </w:t>
+        <w:t>“Alpha”</w:t>
+      </w:r>
+      <w:r>
+        <w:t xml:space="preserve"> y </w:t>
       </w:r>
       <w:r>
         <w:rPr>
           <w:i/>
           <w:iCs/>
         </w:rPr>
-        <w:t>“Van Gogh”</w:t>
-      </w:r>
-      <w:r>
-        <w:t>.</w:t>
-      </w:r>
-      <w:r>
-        <w:t xml:space="preserve"> Llegados a este punto, ¿cómo funciona el mecanismo de la transferencia de estilo en imágenes (</w:t>
+        <w:t>“Beta”</w:t>
+      </w:r>
+      <w:r>
+        <w:t xml:space="preserve"> corresponden a hiperparámetros que son definidos por el usuario. De esta forma, al tener el control de estas dos variables se pueden manejar la cantidad de contenido y estilo que se inyecta en la imagen generada. </w:t>
+      </w:r>
+    </w:p>
+    <w:p>
+      <w:r>
+        <w:t>En resumen, el proceso de optimización que hace uso de la ecuación anterior sigue el siguiente diagrama:</w:t>
+      </w:r>
+    </w:p>
+    <w:p>
+      <w:pPr>
+        <w:keepNext/>
+        <w:jc w:val="center"/>
+      </w:pPr>
+      <w:r>
+        <w:rPr>
+          <w:noProof/>
+        </w:rPr>
+        <w:lastRenderedPageBreak/>
+        <w:drawing>
+          <wp:inline distT="0" distB="0" distL="0" distR="0" wp14:anchorId="548E4C2F" wp14:editId="0409632A">
+            <wp:extent cx="2872740" cy="2247791"/>
+            <wp:effectExtent l="0" t="0" r="3810" b="635"/>
+            <wp:docPr id="10" name="Imagen 10"/>
+            <wp:cNvGraphicFramePr>
+              <a:graphicFrameLocks xmlns:a="http://schemas.openxmlformats.org/drawingml/2006/main" noChangeAspect="1"/>
+            </wp:cNvGraphicFramePr>
+            <a:graphic xmlns:a="http://schemas.openxmlformats.org/drawingml/2006/main">
+              <a:graphicData uri="http://schemas.openxmlformats.org/drawingml/2006/picture">
+                <pic:pic xmlns:pic="http://schemas.openxmlformats.org/drawingml/2006/picture">
+                  <pic:nvPicPr>
+                    <pic:cNvPr id="0" name="Picture 3"/>
+                    <pic:cNvPicPr>
+                      <a:picLocks noChangeAspect="1" noChangeArrowheads="1"/>
+                    </pic:cNvPicPr>
+                  </pic:nvPicPr>
+                  <pic:blipFill>
+                    <a:blip r:embed="rId21">
+                      <a:extLst>
+                        <a:ext uri="{28A0092B-C50C-407E-A947-70E740481C1C}">
+                          <a14:useLocalDpi xmlns:a14="http://schemas.microsoft.com/office/drawing/2010/main" val="0"/>
+                        </a:ext>
+                      </a:extLst>
+                    </a:blip>
+                    <a:srcRect/>
+                    <a:stretch>
+                      <a:fillRect/>
+                    </a:stretch>
+                  </pic:blipFill>
+                  <pic:spPr bwMode="auto">
+                    <a:xfrm>
+                      <a:off x="0" y="0"/>
+                      <a:ext cx="2878400" cy="2252220"/>
+                    </a:xfrm>
+                    <a:prstGeom prst="rect">
+                      <a:avLst/>
+                    </a:prstGeom>
+                    <a:noFill/>
+                    <a:ln>
+                      <a:noFill/>
+                    </a:ln>
+                  </pic:spPr>
+                </pic:pic>
+              </a:graphicData>
+            </a:graphic>
+          </wp:inline>
+        </w:drawing>
+      </w:r>
+    </w:p>
+    <w:p>
+      <w:pPr>
+        <w:pStyle w:val="Descripcin"/>
+        <w:jc w:val="center"/>
+      </w:pPr>
+      <w:bookmarkStart w:id="26" w:name="_Toc73382310"/>
+      <w:r>
+        <w:t xml:space="preserve">Ilustración </w:t>
+      </w:r>
+      <w:fldSimple w:instr=" SEQ Ilustración \* ARABIC ">
+        <w:r>
+          <w:rPr>
+            <w:noProof/>
+          </w:rPr>
+          <w:t>6</w:t>
+        </w:r>
+      </w:fldSimple>
+      <w:r>
+        <w:t xml:space="preserve"> - NST Diagram</w:t>
+      </w:r>
+      <w:bookmarkEnd w:id="26"/>
+    </w:p>
+    <w:p>
+      <w:r>
+        <w:t>Centrémonos ahora un poco más en las funciones de pérdida por separado que hemos comentado antes.</w:t>
+      </w:r>
+    </w:p>
+    <w:p>
+      <w:pPr>
+        <w:pStyle w:val="Ttulo3"/>
+      </w:pPr>
+      <w:bookmarkStart w:id="27" w:name="_Toc73382343"/>
+      <w:r>
+        <w:t>Función pérdida de contenido</w:t>
+      </w:r>
+      <w:bookmarkEnd w:id="27"/>
+    </w:p>
+    <w:p>
+      <w:r>
+        <w:t xml:space="preserve">Esta función será la encargada de asegurarse de que el contenido que finalmente se presente en la imagen generada sea fiel al de la imagen modelo de contenido. Las </w:t>
       </w:r>
       <w:r>
         <w:rPr>
           <w:i/>
           <w:iCs/>
         </w:rPr>
-        <w:t>“NST”</w:t>
-      </w:r>
-      <w:r>
-        <w:t>).</w:t>
+        <w:t>“CNN”</w:t>
+      </w:r>
+      <w:r>
+        <w:t xml:space="preserve"> en la mayoría de las ocasiones realizan la captura de la información del contenido en los niveles más superiores, mientas los niveles más inferiores se especializan más en los valores de píxeles individuales.</w:t>
       </w:r>
     </w:p>
     <w:p>
       <w:r>
-        <w:t xml:space="preserve">En primer lugar, y como ya adelantamos anteriormente, en </w:t>
+        <w:t>Entendido lo anterior es lógico que las funciones de pérdida de contenido se centralicen en las capas más altas.</w:t>
+      </w:r>
+    </w:p>
+    <w:p>
+      <w:pPr>
+        <w:keepNext/>
+        <w:jc w:val="center"/>
+      </w:pPr>
+      <w:r>
+        <w:rPr>
+          <w:noProof/>
+        </w:rPr>
+        <w:drawing>
+          <wp:inline distT="0" distB="0" distL="0" distR="0" wp14:anchorId="5A808C3F" wp14:editId="2BDC9EDE">
+            <wp:extent cx="2499360" cy="388874"/>
+            <wp:effectExtent l="0" t="0" r="0" b="0"/>
+            <wp:docPr id="11" name="Imagen 11"/>
+            <wp:cNvGraphicFramePr>
+              <a:graphicFrameLocks xmlns:a="http://schemas.openxmlformats.org/drawingml/2006/main" noChangeAspect="1"/>
+            </wp:cNvGraphicFramePr>
+            <a:graphic xmlns:a="http://schemas.openxmlformats.org/drawingml/2006/main">
+              <a:graphicData uri="http://schemas.openxmlformats.org/drawingml/2006/picture">
+                <pic:pic xmlns:pic="http://schemas.openxmlformats.org/drawingml/2006/picture">
+                  <pic:nvPicPr>
+                    <pic:cNvPr id="0" name="Picture 5"/>
+                    <pic:cNvPicPr>
+                      <a:picLocks noChangeAspect="1" noChangeArrowheads="1"/>
+                    </pic:cNvPicPr>
+                  </pic:nvPicPr>
+                  <pic:blipFill>
+                    <a:blip r:embed="rId22">
+                      <a:extLst>
+                        <a:ext uri="{28A0092B-C50C-407E-A947-70E740481C1C}">
+                          <a14:useLocalDpi xmlns:a14="http://schemas.microsoft.com/office/drawing/2010/main" val="0"/>
+                        </a:ext>
+                      </a:extLst>
+                    </a:blip>
+                    <a:srcRect/>
+                    <a:stretch>
+                      <a:fillRect/>
+                    </a:stretch>
+                  </pic:blipFill>
+                  <pic:spPr bwMode="auto">
+                    <a:xfrm>
+                      <a:off x="0" y="0"/>
+                      <a:ext cx="2551158" cy="396933"/>
+                    </a:xfrm>
+                    <a:prstGeom prst="rect">
+                      <a:avLst/>
+                    </a:prstGeom>
+                    <a:noFill/>
+                    <a:ln>
+                      <a:noFill/>
+                    </a:ln>
+                  </pic:spPr>
+                </pic:pic>
+              </a:graphicData>
+            </a:graphic>
+          </wp:inline>
+        </w:drawing>
+      </w:r>
+    </w:p>
+    <w:p>
+      <w:pPr>
+        <w:pStyle w:val="Descripcin"/>
+        <w:jc w:val="center"/>
+      </w:pPr>
+      <w:bookmarkStart w:id="28" w:name="_Toc73382311"/>
+      <w:r>
+        <w:t xml:space="preserve">Ilustración </w:t>
+      </w:r>
+      <w:fldSimple w:instr=" SEQ Ilustración \* ARABIC ">
+        <w:r>
+          <w:rPr>
+            <w:noProof/>
+          </w:rPr>
+          <w:t>7</w:t>
+        </w:r>
+      </w:fldSimple>
+      <w:r>
+        <w:t xml:space="preserve"> – Función pérdida de contenido</w:t>
+      </w:r>
+      <w:bookmarkEnd w:id="28"/>
+    </w:p>
+    <w:p>
+      <w:r>
+        <w:t xml:space="preserve">La fórmula anterior indica que </w:t>
       </w:r>
       <w:r>
         <w:rPr>
           <w:i/>
           <w:iCs/>
         </w:rPr>
-        <w:t>“NST”</w:t>
-      </w:r>
-      <w:r>
-        <w:t xml:space="preserve"> se hace uso de redes convolucionales, en concreto la variante más utilizada en la actualidad es la red </w:t>
+        <w:t>L</w:t>
+      </w:r>
+      <w:r>
+        <w:rPr>
+          <w:i/>
+          <w:iCs/>
+          <w:vertAlign w:val="subscript"/>
+        </w:rPr>
+        <w:t>contenido</w:t>
+      </w:r>
+      <w:r>
+        <w:t xml:space="preserve"> es iugal a la raíz del error cuadrático medio entre las activaciones producidas por la imagen generada y la imagen del contenido. ¿Por qué se decide usar esta ecuación? Pues porque tal y como indicamos antes, si la activación de los distintos mapas de características se activa en las capas superiores en presencia de diferentes objetos, si dos imágenes poseen el mismo contenido, deberían tener activaciones prácticamente iguales o similares en las capas superiores.</w:t>
+      </w:r>
+    </w:p>
+    <w:p>
+      <w:pPr>
+        <w:pStyle w:val="Ttulo3"/>
+      </w:pPr>
+      <w:bookmarkStart w:id="29" w:name="_Toc73382344"/>
+      <w:r>
+        <w:t>Función pérdida de estilo</w:t>
+      </w:r>
+      <w:bookmarkEnd w:id="29"/>
+    </w:p>
+    <w:p>
+      <w:r>
+        <w:t xml:space="preserve">Según la documentación oficial de </w:t>
       </w:r>
       <w:r>
         <w:rPr>
           <w:i/>
           <w:iCs/>
         </w:rPr>
-        <w:t>“VGG19”</w:t>
-      </w:r>
-      <w:r>
-        <w:t>.</w:t>
-      </w:r>
+        <w:t>“VGG-19”</w:t>
+      </w:r>
+      <w:r>
+        <w:t>, la función de pérdida de estilo queda definida como:</w:t>
+      </w:r>
+    </w:p>
+    <w:p>
+      <w:pPr>
+        <w:keepNext/>
+        <w:jc w:val="center"/>
+      </w:pPr>
+      <w:r>
+        <w:drawing>
+          <wp:inline distT="0" distB="0" distL="0" distR="0" wp14:anchorId="1CC07EAA" wp14:editId="1189E466">
+            <wp:extent cx="2501818" cy="1082040"/>
+            <wp:effectExtent l="0" t="0" r="0" b="3810"/>
+            <wp:docPr id="12" name="Imagen 12"/>
+            <wp:cNvGraphicFramePr>
+              <a:graphicFrameLocks xmlns:a="http://schemas.openxmlformats.org/drawingml/2006/main" noChangeAspect="1"/>
+            </wp:cNvGraphicFramePr>
+            <a:graphic xmlns:a="http://schemas.openxmlformats.org/drawingml/2006/main">
+              <a:graphicData uri="http://schemas.openxmlformats.org/drawingml/2006/picture">
+                <pic:pic xmlns:pic="http://schemas.openxmlformats.org/drawingml/2006/picture">
+                  <pic:nvPicPr>
+                    <pic:cNvPr id="1" name=""/>
+                    <pic:cNvPicPr/>
+                  </pic:nvPicPr>
+                  <pic:blipFill>
+                    <a:blip r:embed="rId23"/>
+                    <a:stretch>
+                      <a:fillRect/>
+                    </a:stretch>
+                  </pic:blipFill>
+                  <pic:spPr>
+                    <a:xfrm>
+                      <a:off x="0" y="0"/>
+                      <a:ext cx="2547016" cy="1101588"/>
+                    </a:xfrm>
+                    <a:prstGeom prst="rect">
+                      <a:avLst/>
+                    </a:prstGeom>
+                  </pic:spPr>
+                </pic:pic>
+              </a:graphicData>
+            </a:graphic>
+          </wp:inline>
+        </w:drawing>
+      </w:r>
+    </w:p>
+    <w:p>
+      <w:pPr>
+        <w:pStyle w:val="Descripcin"/>
+        <w:jc w:val="center"/>
+      </w:pPr>
+      <w:bookmarkStart w:id="30" w:name="_Toc73382312"/>
+      <w:r>
+        <w:t xml:space="preserve">Ilustración </w:t>
+      </w:r>
+      <w:fldSimple w:instr=" SEQ Ilustración \* ARABIC ">
+        <w:r>
+          <w:rPr>
+            <w:noProof/>
+          </w:rPr>
+          <w:t>8</w:t>
+        </w:r>
+      </w:fldSimple>
+      <w:r>
+        <w:t xml:space="preserve"> – Función pérdida de estilo</w:t>
+      </w:r>
+      <w:bookmarkEnd w:id="30"/>
+    </w:p>
+    <w:p>
+      <w:r>
+        <w:lastRenderedPageBreak/>
+        <w:t>A diferencia del caso anterior, para extraer el estilo la función es mucho más compleja</w:t>
+      </w:r>
+      <w:r>
+        <w:t xml:space="preserve">, además de que en esta ocasión son usadas todas las capas de nuestra </w:t>
+      </w:r>
+      <w:r>
+        <w:rPr>
+          <w:i/>
+          <w:iCs/>
+        </w:rPr>
+        <w:t>“CNN”</w:t>
+      </w:r>
+      <w:r>
+        <w:t xml:space="preserve">. </w:t>
+      </w:r>
+    </w:p>
+    <w:p>
+      <w:r>
+        <w:t xml:space="preserve">La función de pérdida de información se define como la diferencia correlación que existe entre los mapas característicos calculados por la imagen generada y la imagen de estilo. En esta ocasión </w:t>
+      </w:r>
+      <w:r>
+        <w:rPr>
+          <w:i/>
+          <w:iCs/>
+        </w:rPr>
+        <w:t>“w</w:t>
+      </w:r>
+      <w:r>
+        <w:rPr>
+          <w:i/>
+          <w:iCs/>
+          <w:vertAlign w:val="superscript"/>
+        </w:rPr>
+        <w:t>l</w:t>
+      </w:r>
+      <w:r>
+        <w:rPr>
+          <w:i/>
+          <w:iCs/>
+        </w:rPr>
+        <w:t>”</w:t>
+      </w:r>
+      <w:r>
+        <w:t xml:space="preserve"> representa un peso dado, a cada capa, durante el cálculo de la pérdida y </w:t>
+      </w:r>
+      <w:r>
+        <w:rPr>
+          <w:i/>
+          <w:iCs/>
+        </w:rPr>
+        <w:t>“M</w:t>
+      </w:r>
+      <w:r>
+        <w:rPr>
+          <w:i/>
+          <w:iCs/>
+          <w:vertAlign w:val="superscript"/>
+        </w:rPr>
+        <w:t>l</w:t>
+      </w:r>
+      <w:r>
+        <w:rPr>
+          <w:i/>
+          <w:iCs/>
+        </w:rPr>
+        <w:t>”</w:t>
+      </w:r>
+      <w:r>
+        <w:t xml:space="preserve"> es un hiperparámetro que depende del tamaño de la l-ésima capa.</w:t>
+      </w:r>
+    </w:p>
+    <w:p>
+      <w:r>
+        <w:t>L</w:t>
+      </w:r>
+      <w:r>
+        <w:t>o que se pretende conseguir es lograr conformar una matriz de estilo tanto para la imagen generada como para la imagen de estilo. La pérdida de estilo se define como la raíz de la diferencia cuadrática media entre las dos matrices de estilo.</w:t>
+      </w:r>
+    </w:p>
+    <w:p>
+      <w:pPr>
+        <w:keepNext/>
+        <w:jc w:val="center"/>
+      </w:pPr>
+      <w:r>
+        <w:rPr>
+          <w:noProof/>
+        </w:rPr>
+        <w:drawing>
+          <wp:inline distT="0" distB="0" distL="0" distR="0" wp14:anchorId="4157C83B" wp14:editId="2F8DF9E4">
+            <wp:extent cx="3497580" cy="2329526"/>
+            <wp:effectExtent l="0" t="0" r="7620" b="0"/>
+            <wp:docPr id="13" name="Imagen 13"/>
+            <wp:cNvGraphicFramePr>
+              <a:graphicFrameLocks xmlns:a="http://schemas.openxmlformats.org/drawingml/2006/main" noChangeAspect="1"/>
+            </wp:cNvGraphicFramePr>
+            <a:graphic xmlns:a="http://schemas.openxmlformats.org/drawingml/2006/main">
+              <a:graphicData uri="http://schemas.openxmlformats.org/drawingml/2006/picture">
+                <pic:pic xmlns:pic="http://schemas.openxmlformats.org/drawingml/2006/picture">
+                  <pic:nvPicPr>
+                    <pic:cNvPr id="0" name="Picture 7"/>
+                    <pic:cNvPicPr>
+                      <a:picLocks noChangeAspect="1" noChangeArrowheads="1"/>
+                    </pic:cNvPicPr>
+                  </pic:nvPicPr>
+                  <pic:blipFill rotWithShape="1">
+                    <a:blip r:embed="rId24">
+                      <a:extLst>
+                        <a:ext uri="{28A0092B-C50C-407E-A947-70E740481C1C}">
+                          <a14:useLocalDpi xmlns:a14="http://schemas.microsoft.com/office/drawing/2010/main" val="0"/>
+                        </a:ext>
+                      </a:extLst>
+                    </a:blip>
+                    <a:srcRect b="14531"/>
+                    <a:stretch/>
+                  </pic:blipFill>
+                  <pic:spPr bwMode="auto">
+                    <a:xfrm>
+                      <a:off x="0" y="0"/>
+                      <a:ext cx="3509638" cy="2337557"/>
+                    </a:xfrm>
+                    <a:prstGeom prst="rect">
+                      <a:avLst/>
+                    </a:prstGeom>
+                    <a:noFill/>
+                    <a:ln>
+                      <a:noFill/>
+                    </a:ln>
+                    <a:extLst>
+                      <a:ext uri="{53640926-AAD7-44D8-BBD7-CCE9431645EC}">
+                        <a14:shadowObscured xmlns:a14="http://schemas.microsoft.com/office/drawing/2010/main"/>
+                      </a:ext>
+                    </a:extLst>
+                  </pic:spPr>
+                </pic:pic>
+              </a:graphicData>
+            </a:graphic>
+          </wp:inline>
+        </w:drawing>
+      </w:r>
+    </w:p>
+    <w:p>
+      <w:pPr>
+        <w:pStyle w:val="Descripcin"/>
+        <w:jc w:val="center"/>
+      </w:pPr>
+      <w:bookmarkStart w:id="31" w:name="_Toc73382313"/>
+      <w:r>
+        <w:t xml:space="preserve">Ilustración </w:t>
+      </w:r>
+      <w:fldSimple w:instr=" SEQ Ilustración \* ARABIC ">
+        <w:r>
+          <w:rPr>
+            <w:noProof/>
+          </w:rPr>
+          <w:t>9</w:t>
+        </w:r>
+      </w:fldSimple>
+      <w:r>
+        <w:t xml:space="preserve"> - Cálulo de la matriz CNN con cinco mapas</w:t>
+      </w:r>
+      <w:bookmarkEnd w:id="31"/>
+    </w:p>
+    <w:p>
+      <w:r>
+        <w:t xml:space="preserve">En la imagen anterior se muestra como se conforma una matriz de estilo. En este caso estamos construyendo una matriz de Gram en la que los elementos </w:t>
+      </w:r>
+      <w:r>
+        <w:rPr>
+          <w:i/>
+          <w:iCs/>
+        </w:rPr>
+        <w:t>“i”</w:t>
+      </w:r>
+      <w:r>
+        <w:t xml:space="preserve"> y </w:t>
+      </w:r>
+      <w:r>
+        <w:rPr>
+          <w:i/>
+          <w:iCs/>
+        </w:rPr>
+        <w:t>“j”</w:t>
+      </w:r>
+      <w:r>
+        <w:t xml:space="preserve"> se calculan a partir de la multiplicación por los elementos de los mapas de características i-ésimo y j-ésimo sumando también el ancho y el alto. En la figura de arriba el elemento rojo denota la operación y las flechas los elementos que se tienen en cuenta en dicha operación.</w:t>
+      </w:r>
+    </w:p>
+    <w:p>
+      <w:r>
+        <w:t>Una vez hemos logrado calcular la matriz anterior, seremos capaces de calcular la pérdida de estilo de exactamente la misma forma que lo hicimos con la pérdida de contenido.</w:t>
+      </w:r>
+    </w:p>
+    <w:p>
+      <w:pPr>
+        <w:spacing w:before="0" w:line="300" w:lineRule="auto"/>
+        <w:jc w:val="left"/>
+      </w:pPr>
+      <w:r>
+        <w:br w:type="page"/>
+      </w:r>
+    </w:p>
+    <w:p>
+      <w:pPr>
+        <w:pStyle w:val="Ttulo1"/>
+      </w:pPr>
+      <w:bookmarkStart w:id="32" w:name="_Toc73382345"/>
+      <w:r>
+        <w:lastRenderedPageBreak/>
+        <w:t>Ejemplo Práctico</w:t>
+      </w:r>
+      <w:bookmarkEnd w:id="32"/>
     </w:p>
     <w:p/>
-    <w:p/>
-    <w:p/>
     <w:sectPr>
-      <w:headerReference w:type="default" r:id="rId19"/>
-      <w:footerReference w:type="default" r:id="rId20"/>
-      <w:headerReference w:type="first" r:id="rId21"/>
-      <w:footerReference w:type="first" r:id="rId22"/>
+      <w:headerReference w:type="default" r:id="rId25"/>
+      <w:footerReference w:type="default" r:id="rId26"/>
+      <w:headerReference w:type="first" r:id="rId27"/>
+      <w:footerReference w:type="first" r:id="rId28"/>
       <w:pgSz w:w="11906" w:h="16838"/>
       <w:pgMar w:top="1417" w:right="1701" w:bottom="1417" w:left="1701" w:header="708" w:footer="708" w:gutter="0"/>
       <w:pgNumType w:start="0"/>
@@ -7469,19 +9159,19 @@
 
 <file path=word/glossary/fontTable.xml><?xml version="1.0" encoding="utf-8"?>
 <w:fonts xmlns:mc="http://schemas.openxmlformats.org/markup-compatibility/2006" xmlns:r="http://schemas.openxmlformats.org/officeDocument/2006/relationships" xmlns:w="http://schemas.openxmlformats.org/wordprocessingml/2006/main" xmlns:w14="http://schemas.microsoft.com/office/word/2010/wordml" xmlns:w15="http://schemas.microsoft.com/office/word/2012/wordml" xmlns:w16cex="http://schemas.microsoft.com/office/word/2018/wordml/cex" xmlns:w16cid="http://schemas.microsoft.com/office/word/2016/wordml/cid" xmlns:w16="http://schemas.microsoft.com/office/word/2018/wordml" xmlns:w16sdtdh="http://schemas.microsoft.com/office/word/2020/wordml/sdtdatahash" xmlns:w16se="http://schemas.microsoft.com/office/word/2015/wordml/symex" mc:Ignorable="w14 w15 w16se w16cid w16 w16cex w16sdtdh">
+  <w:font w:name="Symbol">
+    <w:panose1 w:val="05050102010706020507"/>
+    <w:charset w:val="02"/>
+    <w:family w:val="roman"/>
+    <w:pitch w:val="variable"/>
+    <w:sig w:usb0="00000000" w:usb1="10000000" w:usb2="00000000" w:usb3="00000000" w:csb0="80000000" w:csb1="00000000"/>
+  </w:font>
   <w:font w:name="Times New Roman">
     <w:panose1 w:val="02020603050405020304"/>
     <w:charset w:val="00"/>
     <w:family w:val="roman"/>
     <w:pitch w:val="variable"/>
     <w:sig w:usb0="E0002EFF" w:usb1="C000785B" w:usb2="00000009" w:usb3="00000000" w:csb0="000001FF" w:csb1="00000000"/>
-  </w:font>
-  <w:font w:name="Symbol">
-    <w:panose1 w:val="05050102010706020507"/>
-    <w:charset w:val="02"/>
-    <w:family w:val="roman"/>
-    <w:pitch w:val="variable"/>
-    <w:sig w:usb0="00000000" w:usb1="10000000" w:usb2="00000000" w:usb3="00000000" w:csb0="80000000" w:csb1="00000000"/>
   </w:font>
   <w:font w:name="Courier New">
     <w:panose1 w:val="02070309020205020404"/>
@@ -7568,6 +9258,7 @@
   <w:rsids>
     <w:rsidRoot w:val="00996AF6"/>
     <w:rsid w:val="000179E6"/>
+    <w:rsid w:val="00023864"/>
     <w:rsid w:val="000B1D54"/>
     <w:rsid w:val="000D0EF4"/>
     <w:rsid w:val="00101A6E"/>
@@ -7578,6 +9269,7 @@
     <w:rsid w:val="001800EE"/>
     <w:rsid w:val="001F6A17"/>
     <w:rsid w:val="00210A8C"/>
+    <w:rsid w:val="0021467B"/>
     <w:rsid w:val="00235E51"/>
     <w:rsid w:val="002C545B"/>
     <w:rsid w:val="002F58DC"/>
@@ -8423,6 +10115,238 @@
 </file>
 
 <file path=customXml/item3.xml><?xml version="1.0" encoding="utf-8"?>
+<?mso-contentType ?>
+<FormTemplates xmlns="http://schemas.microsoft.com/sharepoint/v3/contenttype/forms">
+  <Display>DocumentLibraryForm</Display>
+  <Edit>DocumentLibraryForm</Edit>
+  <New>DocumentLibraryForm</New>
+</FormTemplates>
+</file>
+
+<file path=customXml/item4.xml><?xml version="1.0" encoding="utf-8"?>
+<ct:contentTypeSchema xmlns:ct="http://schemas.microsoft.com/office/2006/metadata/contentType" xmlns:ma="http://schemas.microsoft.com/office/2006/metadata/properties/metaAttributes" ct:_="" ma:_="" ma:contentTypeName="Documento" ma:contentTypeID="0x010100CE59226CB0B64C45A11E53CC7F07236F" ma:contentTypeVersion="13" ma:contentTypeDescription="Crear nuevo documento." ma:contentTypeScope="" ma:versionID="50f05a9780a93c56a0cac7f0795787ec">
+  <xsd:schema xmlns:xsd="http://www.w3.org/2001/XMLSchema" xmlns:xs="http://www.w3.org/2001/XMLSchema" xmlns:p="http://schemas.microsoft.com/office/2006/metadata/properties" xmlns:ns3="a446f911-a90a-42b2-9601-642839473eb5" xmlns:ns4="f430adca-5b21-422c-9bf9-b6cd19e9c7e3" targetNamespace="http://schemas.microsoft.com/office/2006/metadata/properties" ma:root="true" ma:fieldsID="a47bb12b784a7bd847b6ff4315d002bc" ns3:_="" ns4:_="">
+    <xsd:import namespace="a446f911-a90a-42b2-9601-642839473eb5"/>
+    <xsd:import namespace="f430adca-5b21-422c-9bf9-b6cd19e9c7e3"/>
+    <xsd:element name="properties">
+      <xsd:complexType>
+        <xsd:sequence>
+          <xsd:element name="documentManagement">
+            <xsd:complexType>
+              <xsd:all>
+                <xsd:element ref="ns3:MediaServiceMetadata" minOccurs="0"/>
+                <xsd:element ref="ns3:MediaServiceFastMetadata" minOccurs="0"/>
+                <xsd:element ref="ns3:MediaServiceDateTaken" minOccurs="0"/>
+                <xsd:element ref="ns3:MediaServiceAutoTags" minOccurs="0"/>
+                <xsd:element ref="ns3:MediaServiceOCR" minOccurs="0"/>
+                <xsd:element ref="ns3:MediaServiceLocation" minOccurs="0"/>
+                <xsd:element ref="ns3:MediaServiceGenerationTime" minOccurs="0"/>
+                <xsd:element ref="ns3:MediaServiceEventHashCode" minOccurs="0"/>
+                <xsd:element ref="ns4:SharedWithUsers" minOccurs="0"/>
+                <xsd:element ref="ns4:SharedWithDetails" minOccurs="0"/>
+                <xsd:element ref="ns4:SharingHintHash" minOccurs="0"/>
+                <xsd:element ref="ns3:MediaServiceAutoKeyPoints" minOccurs="0"/>
+                <xsd:element ref="ns3:MediaServiceKeyPoints" minOccurs="0"/>
+              </xsd:all>
+            </xsd:complexType>
+          </xsd:element>
+        </xsd:sequence>
+      </xsd:complexType>
+    </xsd:element>
+  </xsd:schema>
+  <xsd:schema xmlns:xsd="http://www.w3.org/2001/XMLSchema" xmlns:xs="http://www.w3.org/2001/XMLSchema" xmlns:dms="http://schemas.microsoft.com/office/2006/documentManagement/types" xmlns:pc="http://schemas.microsoft.com/office/infopath/2007/PartnerControls" targetNamespace="a446f911-a90a-42b2-9601-642839473eb5" elementFormDefault="qualified">
+    <xsd:import namespace="http://schemas.microsoft.com/office/2006/documentManagement/types"/>
+    <xsd:import namespace="http://schemas.microsoft.com/office/infopath/2007/PartnerControls"/>
+    <xsd:element name="MediaServiceMetadata" ma:index="8" nillable="true" ma:displayName="MediaServiceMetadata" ma:hidden="true" ma:internalName="MediaServiceMetadata" ma:readOnly="true">
+      <xsd:simpleType>
+        <xsd:restriction base="dms:Note"/>
+      </xsd:simpleType>
+    </xsd:element>
+    <xsd:element name="MediaServiceFastMetadata" ma:index="9" nillable="true" ma:displayName="MediaServiceFastMetadata" ma:hidden="true" ma:internalName="MediaServiceFastMetadata" ma:readOnly="true">
+      <xsd:simpleType>
+        <xsd:restriction base="dms:Note"/>
+      </xsd:simpleType>
+    </xsd:element>
+    <xsd:element name="MediaServiceDateTaken" ma:index="10" nillable="true" ma:displayName="MediaServiceDateTaken" ma:hidden="true" ma:internalName="MediaServiceDateTaken" ma:readOnly="true">
+      <xsd:simpleType>
+        <xsd:restriction base="dms:Text"/>
+      </xsd:simpleType>
+    </xsd:element>
+    <xsd:element name="MediaServiceAutoTags" ma:index="11" nillable="true" ma:displayName="MediaServiceAutoTags" ma:internalName="MediaServiceAutoTags" ma:readOnly="true">
+      <xsd:simpleType>
+        <xsd:restriction base="dms:Text"/>
+      </xsd:simpleType>
+    </xsd:element>
+    <xsd:element name="MediaServiceOCR" ma:index="12" nillable="true" ma:displayName="MediaServiceOCR" ma:internalName="MediaServiceOCR" ma:readOnly="true">
+      <xsd:simpleType>
+        <xsd:restriction base="dms:Note">
+          <xsd:maxLength value="255"/>
+        </xsd:restriction>
+      </xsd:simpleType>
+    </xsd:element>
+    <xsd:element name="MediaServiceLocation" ma:index="13" nillable="true" ma:displayName="MediaServiceLocation" ma:internalName="MediaServiceLocation" ma:readOnly="true">
+      <xsd:simpleType>
+        <xsd:restriction base="dms:Text"/>
+      </xsd:simpleType>
+    </xsd:element>
+    <xsd:element name="MediaServiceGenerationTime" ma:index="14" nillable="true" ma:displayName="MediaServiceGenerationTime" ma:hidden="true" ma:internalName="MediaServiceGenerationTime" ma:readOnly="true">
+      <xsd:simpleType>
+        <xsd:restriction base="dms:Text"/>
+      </xsd:simpleType>
+    </xsd:element>
+    <xsd:element name="MediaServiceEventHashCode" ma:index="15" nillable="true" ma:displayName="MediaServiceEventHashCode" ma:hidden="true" ma:internalName="MediaServiceEventHashCode" ma:readOnly="true">
+      <xsd:simpleType>
+        <xsd:restriction base="dms:Text"/>
+      </xsd:simpleType>
+    </xsd:element>
+    <xsd:element name="MediaServiceAutoKeyPoints" ma:index="19" nillable="true" ma:displayName="MediaServiceAutoKeyPoints" ma:hidden="true" ma:internalName="MediaServiceAutoKeyPoints" ma:readOnly="true">
+      <xsd:simpleType>
+        <xsd:restriction base="dms:Note"/>
+      </xsd:simpleType>
+    </xsd:element>
+    <xsd:element name="MediaServiceKeyPoints" ma:index="20" nillable="true" ma:displayName="KeyPoints" ma:internalName="MediaServiceKeyPoints" ma:readOnly="true">
+      <xsd:simpleType>
+        <xsd:restriction base="dms:Note">
+          <xsd:maxLength value="255"/>
+        </xsd:restriction>
+      </xsd:simpleType>
+    </xsd:element>
+  </xsd:schema>
+  <xsd:schema xmlns:xsd="http://www.w3.org/2001/XMLSchema" xmlns:xs="http://www.w3.org/2001/XMLSchema" xmlns:dms="http://schemas.microsoft.com/office/2006/documentManagement/types" xmlns:pc="http://schemas.microsoft.com/office/infopath/2007/PartnerControls" targetNamespace="f430adca-5b21-422c-9bf9-b6cd19e9c7e3" elementFormDefault="qualified">
+    <xsd:import namespace="http://schemas.microsoft.com/office/2006/documentManagement/types"/>
+    <xsd:import namespace="http://schemas.microsoft.com/office/infopath/2007/PartnerControls"/>
+    <xsd:element name="SharedWithUsers" ma:index="16" nillable="true" ma:displayName="Compartido con" ma:internalName="SharedWithUsers" ma:readOnly="true">
+      <xsd:complexType>
+        <xsd:complexContent>
+          <xsd:extension base="dms:UserMulti">
+            <xsd:sequence>
+              <xsd:element name="UserInfo" minOccurs="0" maxOccurs="unbounded">
+                <xsd:complexType>
+                  <xsd:sequence>
+                    <xsd:element name="DisplayName" type="xsd:string" minOccurs="0"/>
+                    <xsd:element name="AccountId" type="dms:UserId" minOccurs="0" nillable="true"/>
+                    <xsd:element name="AccountType" type="xsd:string" minOccurs="0"/>
+                  </xsd:sequence>
+                </xsd:complexType>
+              </xsd:element>
+            </xsd:sequence>
+          </xsd:extension>
+        </xsd:complexContent>
+      </xsd:complexType>
+    </xsd:element>
+    <xsd:element name="SharedWithDetails" ma:index="17" nillable="true" ma:displayName="Detalles de uso compartido" ma:internalName="SharedWithDetails" ma:readOnly="true">
+      <xsd:simpleType>
+        <xsd:restriction base="dms:Note">
+          <xsd:maxLength value="255"/>
+        </xsd:restriction>
+      </xsd:simpleType>
+    </xsd:element>
+    <xsd:element name="SharingHintHash" ma:index="18" nillable="true" ma:displayName="Hash de la sugerencia para compartir" ma:hidden="true" ma:internalName="SharingHintHash" ma:readOnly="true">
+      <xsd:simpleType>
+        <xsd:restriction base="dms:Text"/>
+      </xsd:simpleType>
+    </xsd:element>
+  </xsd:schema>
+  <xsd:schema xmlns="http://schemas.openxmlformats.org/package/2006/metadata/core-properties" xmlns:xsd="http://www.w3.org/2001/XMLSchema" xmlns:xsi="http://www.w3.org/2001/XMLSchema-instance" xmlns:dc="http://purl.org/dc/elements/1.1/" xmlns:dcterms="http://purl.org/dc/terms/" xmlns:odoc="http://schemas.microsoft.com/internal/obd" targetNamespace="http://schemas.openxmlformats.org/package/2006/metadata/core-properties" elementFormDefault="qualified" attributeFormDefault="unqualified" blockDefault="#all">
+    <xsd:import namespace="http://purl.org/dc/elements/1.1/" schemaLocation="http://dublincore.org/schemas/xmls/qdc/2003/04/02/dc.xsd"/>
+    <xsd:import namespace="http://purl.org/dc/terms/" schemaLocation="http://dublincore.org/schemas/xmls/qdc/2003/04/02/dcterms.xsd"/>
+    <xsd:element name="coreProperties" type="CT_coreProperties"/>
+    <xsd:complexType name="CT_coreProperties">
+      <xsd:all>
+        <xsd:element ref="dc:creator" minOccurs="0" maxOccurs="1"/>
+        <xsd:element ref="dcterms:created" minOccurs="0" maxOccurs="1"/>
+        <xsd:element ref="dc:identifier" minOccurs="0" maxOccurs="1"/>
+        <xsd:element name="contentType" minOccurs="0" maxOccurs="1" type="xsd:string" ma:index="0" ma:displayName="Tipo de contenido"/>
+        <xsd:element ref="dc:title" minOccurs="0" maxOccurs="1" ma:index="4" ma:displayName="Título"/>
+        <xsd:element ref="dc:subject" minOccurs="0" maxOccurs="1"/>
+        <xsd:element ref="dc:description" minOccurs="0" maxOccurs="1"/>
+        <xsd:element name="keywords" minOccurs="0" maxOccurs="1" type="xsd:string"/>
+        <xsd:element ref="dc:language" minOccurs="0" maxOccurs="1"/>
+        <xsd:element name="category" minOccurs="0" maxOccurs="1" type="xsd:string"/>
+        <xsd:element name="version" minOccurs="0" maxOccurs="1" type="xsd:string"/>
+        <xsd:element name="revision" minOccurs="0" maxOccurs="1" type="xsd:string">
+          <xsd:annotation>
+            <xsd:documentation>
+                        This value indicates the number of saves or revisions. The application is responsible for updating this value after each revision.
+                    </xsd:documentation>
+          </xsd:annotation>
+        </xsd:element>
+        <xsd:element name="lastModifiedBy" minOccurs="0" maxOccurs="1" type="xsd:string"/>
+        <xsd:element ref="dcterms:modified" minOccurs="0" maxOccurs="1"/>
+        <xsd:element name="contentStatus" minOccurs="0" maxOccurs="1" type="xsd:string"/>
+      </xsd:all>
+    </xsd:complexType>
+  </xsd:schema>
+  <xs:schema xmlns:pc="http://schemas.microsoft.com/office/infopath/2007/PartnerControls" xmlns:xs="http://www.w3.org/2001/XMLSchema" targetNamespace="http://schemas.microsoft.com/office/infopath/2007/PartnerControls" elementFormDefault="qualified" attributeFormDefault="unqualified">
+    <xs:element name="Person">
+      <xs:complexType>
+        <xs:sequence>
+          <xs:element ref="pc:DisplayName" minOccurs="0"/>
+          <xs:element ref="pc:AccountId" minOccurs="0"/>
+          <xs:element ref="pc:AccountType" minOccurs="0"/>
+        </xs:sequence>
+      </xs:complexType>
+    </xs:element>
+    <xs:element name="DisplayName" type="xs:string"/>
+    <xs:element name="AccountId" type="xs:string"/>
+    <xs:element name="AccountType" type="xs:string"/>
+    <xs:element name="BDCAssociatedEntity">
+      <xs:complexType>
+        <xs:sequence>
+          <xs:element ref="pc:BDCEntity" minOccurs="0" maxOccurs="unbounded"/>
+        </xs:sequence>
+        <xs:attribute ref="pc:EntityNamespace"/>
+        <xs:attribute ref="pc:EntityName"/>
+        <xs:attribute ref="pc:SystemInstanceName"/>
+        <xs:attribute ref="pc:AssociationName"/>
+      </xs:complexType>
+    </xs:element>
+    <xs:attribute name="EntityNamespace" type="xs:string"/>
+    <xs:attribute name="EntityName" type="xs:string"/>
+    <xs:attribute name="SystemInstanceName" type="xs:string"/>
+    <xs:attribute name="AssociationName" type="xs:string"/>
+    <xs:element name="BDCEntity">
+      <xs:complexType>
+        <xs:sequence>
+          <xs:element ref="pc:EntityDisplayName" minOccurs="0"/>
+          <xs:element ref="pc:EntityInstanceReference" minOccurs="0"/>
+          <xs:element ref="pc:EntityId1" minOccurs="0"/>
+          <xs:element ref="pc:EntityId2" minOccurs="0"/>
+          <xs:element ref="pc:EntityId3" minOccurs="0"/>
+          <xs:element ref="pc:EntityId4" minOccurs="0"/>
+          <xs:element ref="pc:EntityId5" minOccurs="0"/>
+        </xs:sequence>
+      </xs:complexType>
+    </xs:element>
+    <xs:element name="EntityDisplayName" type="xs:string"/>
+    <xs:element name="EntityInstanceReference" type="xs:string"/>
+    <xs:element name="EntityId1" type="xs:string"/>
+    <xs:element name="EntityId2" type="xs:string"/>
+    <xs:element name="EntityId3" type="xs:string"/>
+    <xs:element name="EntityId4" type="xs:string"/>
+    <xs:element name="EntityId5" type="xs:string"/>
+    <xs:element name="Terms">
+      <xs:complexType>
+        <xs:sequence>
+          <xs:element ref="pc:TermInfo" minOccurs="0" maxOccurs="unbounded"/>
+        </xs:sequence>
+      </xs:complexType>
+    </xs:element>
+    <xs:element name="TermInfo">
+      <xs:complexType>
+        <xs:sequence>
+          <xs:element ref="pc:TermName" minOccurs="0"/>
+          <xs:element ref="pc:TermId" minOccurs="0"/>
+        </xs:sequence>
+      </xs:complexType>
+    </xs:element>
+    <xs:element name="TermName" type="xs:string"/>
+    <xs:element name="TermId" type="xs:string"/>
+  </xs:schema>
+</ct:contentTypeSchema>
+</file>
+
+<file path=customXml/item5.xml><?xml version="1.0" encoding="utf-8"?>
 <b:Sources xmlns:b="http://schemas.openxmlformats.org/officeDocument/2006/bibliography" xmlns="http://schemas.openxmlformats.org/officeDocument/2006/bibliography" SelectedStyle="\IEEE2006OfficeOnline.xsl" StyleName="IEEE" Version="2006">
   <b:Source>
     <b:Tag>JCl20</b:Tag>
@@ -9030,238 +10954,6 @@
 </b:Sources>
 </file>
 
-<file path=customXml/item4.xml><?xml version="1.0" encoding="utf-8"?>
-<ct:contentTypeSchema xmlns:ct="http://schemas.microsoft.com/office/2006/metadata/contentType" xmlns:ma="http://schemas.microsoft.com/office/2006/metadata/properties/metaAttributes" ct:_="" ma:_="" ma:contentTypeName="Documento" ma:contentTypeID="0x010100CE59226CB0B64C45A11E53CC7F07236F" ma:contentTypeVersion="13" ma:contentTypeDescription="Crear nuevo documento." ma:contentTypeScope="" ma:versionID="50f05a9780a93c56a0cac7f0795787ec">
-  <xsd:schema xmlns:xsd="http://www.w3.org/2001/XMLSchema" xmlns:xs="http://www.w3.org/2001/XMLSchema" xmlns:p="http://schemas.microsoft.com/office/2006/metadata/properties" xmlns:ns3="a446f911-a90a-42b2-9601-642839473eb5" xmlns:ns4="f430adca-5b21-422c-9bf9-b6cd19e9c7e3" targetNamespace="http://schemas.microsoft.com/office/2006/metadata/properties" ma:root="true" ma:fieldsID="a47bb12b784a7bd847b6ff4315d002bc" ns3:_="" ns4:_="">
-    <xsd:import namespace="a446f911-a90a-42b2-9601-642839473eb5"/>
-    <xsd:import namespace="f430adca-5b21-422c-9bf9-b6cd19e9c7e3"/>
-    <xsd:element name="properties">
-      <xsd:complexType>
-        <xsd:sequence>
-          <xsd:element name="documentManagement">
-            <xsd:complexType>
-              <xsd:all>
-                <xsd:element ref="ns3:MediaServiceMetadata" minOccurs="0"/>
-                <xsd:element ref="ns3:MediaServiceFastMetadata" minOccurs="0"/>
-                <xsd:element ref="ns3:MediaServiceDateTaken" minOccurs="0"/>
-                <xsd:element ref="ns3:MediaServiceAutoTags" minOccurs="0"/>
-                <xsd:element ref="ns3:MediaServiceOCR" minOccurs="0"/>
-                <xsd:element ref="ns3:MediaServiceLocation" minOccurs="0"/>
-                <xsd:element ref="ns3:MediaServiceGenerationTime" minOccurs="0"/>
-                <xsd:element ref="ns3:MediaServiceEventHashCode" minOccurs="0"/>
-                <xsd:element ref="ns4:SharedWithUsers" minOccurs="0"/>
-                <xsd:element ref="ns4:SharedWithDetails" minOccurs="0"/>
-                <xsd:element ref="ns4:SharingHintHash" minOccurs="0"/>
-                <xsd:element ref="ns3:MediaServiceAutoKeyPoints" minOccurs="0"/>
-                <xsd:element ref="ns3:MediaServiceKeyPoints" minOccurs="0"/>
-              </xsd:all>
-            </xsd:complexType>
-          </xsd:element>
-        </xsd:sequence>
-      </xsd:complexType>
-    </xsd:element>
-  </xsd:schema>
-  <xsd:schema xmlns:xsd="http://www.w3.org/2001/XMLSchema" xmlns:xs="http://www.w3.org/2001/XMLSchema" xmlns:dms="http://schemas.microsoft.com/office/2006/documentManagement/types" xmlns:pc="http://schemas.microsoft.com/office/infopath/2007/PartnerControls" targetNamespace="a446f911-a90a-42b2-9601-642839473eb5" elementFormDefault="qualified">
-    <xsd:import namespace="http://schemas.microsoft.com/office/2006/documentManagement/types"/>
-    <xsd:import namespace="http://schemas.microsoft.com/office/infopath/2007/PartnerControls"/>
-    <xsd:element name="MediaServiceMetadata" ma:index="8" nillable="true" ma:displayName="MediaServiceMetadata" ma:hidden="true" ma:internalName="MediaServiceMetadata" ma:readOnly="true">
-      <xsd:simpleType>
-        <xsd:restriction base="dms:Note"/>
-      </xsd:simpleType>
-    </xsd:element>
-    <xsd:element name="MediaServiceFastMetadata" ma:index="9" nillable="true" ma:displayName="MediaServiceFastMetadata" ma:hidden="true" ma:internalName="MediaServiceFastMetadata" ma:readOnly="true">
-      <xsd:simpleType>
-        <xsd:restriction base="dms:Note"/>
-      </xsd:simpleType>
-    </xsd:element>
-    <xsd:element name="MediaServiceDateTaken" ma:index="10" nillable="true" ma:displayName="MediaServiceDateTaken" ma:hidden="true" ma:internalName="MediaServiceDateTaken" ma:readOnly="true">
-      <xsd:simpleType>
-        <xsd:restriction base="dms:Text"/>
-      </xsd:simpleType>
-    </xsd:element>
-    <xsd:element name="MediaServiceAutoTags" ma:index="11" nillable="true" ma:displayName="MediaServiceAutoTags" ma:internalName="MediaServiceAutoTags" ma:readOnly="true">
-      <xsd:simpleType>
-        <xsd:restriction base="dms:Text"/>
-      </xsd:simpleType>
-    </xsd:element>
-    <xsd:element name="MediaServiceOCR" ma:index="12" nillable="true" ma:displayName="MediaServiceOCR" ma:internalName="MediaServiceOCR" ma:readOnly="true">
-      <xsd:simpleType>
-        <xsd:restriction base="dms:Note">
-          <xsd:maxLength value="255"/>
-        </xsd:restriction>
-      </xsd:simpleType>
-    </xsd:element>
-    <xsd:element name="MediaServiceLocation" ma:index="13" nillable="true" ma:displayName="MediaServiceLocation" ma:internalName="MediaServiceLocation" ma:readOnly="true">
-      <xsd:simpleType>
-        <xsd:restriction base="dms:Text"/>
-      </xsd:simpleType>
-    </xsd:element>
-    <xsd:element name="MediaServiceGenerationTime" ma:index="14" nillable="true" ma:displayName="MediaServiceGenerationTime" ma:hidden="true" ma:internalName="MediaServiceGenerationTime" ma:readOnly="true">
-      <xsd:simpleType>
-        <xsd:restriction base="dms:Text"/>
-      </xsd:simpleType>
-    </xsd:element>
-    <xsd:element name="MediaServiceEventHashCode" ma:index="15" nillable="true" ma:displayName="MediaServiceEventHashCode" ma:hidden="true" ma:internalName="MediaServiceEventHashCode" ma:readOnly="true">
-      <xsd:simpleType>
-        <xsd:restriction base="dms:Text"/>
-      </xsd:simpleType>
-    </xsd:element>
-    <xsd:element name="MediaServiceAutoKeyPoints" ma:index="19" nillable="true" ma:displayName="MediaServiceAutoKeyPoints" ma:hidden="true" ma:internalName="MediaServiceAutoKeyPoints" ma:readOnly="true">
-      <xsd:simpleType>
-        <xsd:restriction base="dms:Note"/>
-      </xsd:simpleType>
-    </xsd:element>
-    <xsd:element name="MediaServiceKeyPoints" ma:index="20" nillable="true" ma:displayName="KeyPoints" ma:internalName="MediaServiceKeyPoints" ma:readOnly="true">
-      <xsd:simpleType>
-        <xsd:restriction base="dms:Note">
-          <xsd:maxLength value="255"/>
-        </xsd:restriction>
-      </xsd:simpleType>
-    </xsd:element>
-  </xsd:schema>
-  <xsd:schema xmlns:xsd="http://www.w3.org/2001/XMLSchema" xmlns:xs="http://www.w3.org/2001/XMLSchema" xmlns:dms="http://schemas.microsoft.com/office/2006/documentManagement/types" xmlns:pc="http://schemas.microsoft.com/office/infopath/2007/PartnerControls" targetNamespace="f430adca-5b21-422c-9bf9-b6cd19e9c7e3" elementFormDefault="qualified">
-    <xsd:import namespace="http://schemas.microsoft.com/office/2006/documentManagement/types"/>
-    <xsd:import namespace="http://schemas.microsoft.com/office/infopath/2007/PartnerControls"/>
-    <xsd:element name="SharedWithUsers" ma:index="16" nillable="true" ma:displayName="Compartido con" ma:internalName="SharedWithUsers" ma:readOnly="true">
-      <xsd:complexType>
-        <xsd:complexContent>
-          <xsd:extension base="dms:UserMulti">
-            <xsd:sequence>
-              <xsd:element name="UserInfo" minOccurs="0" maxOccurs="unbounded">
-                <xsd:complexType>
-                  <xsd:sequence>
-                    <xsd:element name="DisplayName" type="xsd:string" minOccurs="0"/>
-                    <xsd:element name="AccountId" type="dms:UserId" minOccurs="0" nillable="true"/>
-                    <xsd:element name="AccountType" type="xsd:string" minOccurs="0"/>
-                  </xsd:sequence>
-                </xsd:complexType>
-              </xsd:element>
-            </xsd:sequence>
-          </xsd:extension>
-        </xsd:complexContent>
-      </xsd:complexType>
-    </xsd:element>
-    <xsd:element name="SharedWithDetails" ma:index="17" nillable="true" ma:displayName="Detalles de uso compartido" ma:internalName="SharedWithDetails" ma:readOnly="true">
-      <xsd:simpleType>
-        <xsd:restriction base="dms:Note">
-          <xsd:maxLength value="255"/>
-        </xsd:restriction>
-      </xsd:simpleType>
-    </xsd:element>
-    <xsd:element name="SharingHintHash" ma:index="18" nillable="true" ma:displayName="Hash de la sugerencia para compartir" ma:hidden="true" ma:internalName="SharingHintHash" ma:readOnly="true">
-      <xsd:simpleType>
-        <xsd:restriction base="dms:Text"/>
-      </xsd:simpleType>
-    </xsd:element>
-  </xsd:schema>
-  <xsd:schema xmlns="http://schemas.openxmlformats.org/package/2006/metadata/core-properties" xmlns:xsd="http://www.w3.org/2001/XMLSchema" xmlns:xsi="http://www.w3.org/2001/XMLSchema-instance" xmlns:dc="http://purl.org/dc/elements/1.1/" xmlns:dcterms="http://purl.org/dc/terms/" xmlns:odoc="http://schemas.microsoft.com/internal/obd" targetNamespace="http://schemas.openxmlformats.org/package/2006/metadata/core-properties" elementFormDefault="qualified" attributeFormDefault="unqualified" blockDefault="#all">
-    <xsd:import namespace="http://purl.org/dc/elements/1.1/" schemaLocation="http://dublincore.org/schemas/xmls/qdc/2003/04/02/dc.xsd"/>
-    <xsd:import namespace="http://purl.org/dc/terms/" schemaLocation="http://dublincore.org/schemas/xmls/qdc/2003/04/02/dcterms.xsd"/>
-    <xsd:element name="coreProperties" type="CT_coreProperties"/>
-    <xsd:complexType name="CT_coreProperties">
-      <xsd:all>
-        <xsd:element ref="dc:creator" minOccurs="0" maxOccurs="1"/>
-        <xsd:element ref="dcterms:created" minOccurs="0" maxOccurs="1"/>
-        <xsd:element ref="dc:identifier" minOccurs="0" maxOccurs="1"/>
-        <xsd:element name="contentType" minOccurs="0" maxOccurs="1" type="xsd:string" ma:index="0" ma:displayName="Tipo de contenido"/>
-        <xsd:element ref="dc:title" minOccurs="0" maxOccurs="1" ma:index="4" ma:displayName="Título"/>
-        <xsd:element ref="dc:subject" minOccurs="0" maxOccurs="1"/>
-        <xsd:element ref="dc:description" minOccurs="0" maxOccurs="1"/>
-        <xsd:element name="keywords" minOccurs="0" maxOccurs="1" type="xsd:string"/>
-        <xsd:element ref="dc:language" minOccurs="0" maxOccurs="1"/>
-        <xsd:element name="category" minOccurs="0" maxOccurs="1" type="xsd:string"/>
-        <xsd:element name="version" minOccurs="0" maxOccurs="1" type="xsd:string"/>
-        <xsd:element name="revision" minOccurs="0" maxOccurs="1" type="xsd:string">
-          <xsd:annotation>
-            <xsd:documentation>
-                        This value indicates the number of saves or revisions. The application is responsible for updating this value after each revision.
-                    </xsd:documentation>
-          </xsd:annotation>
-        </xsd:element>
-        <xsd:element name="lastModifiedBy" minOccurs="0" maxOccurs="1" type="xsd:string"/>
-        <xsd:element ref="dcterms:modified" minOccurs="0" maxOccurs="1"/>
-        <xsd:element name="contentStatus" minOccurs="0" maxOccurs="1" type="xsd:string"/>
-      </xsd:all>
-    </xsd:complexType>
-  </xsd:schema>
-  <xs:schema xmlns:pc="http://schemas.microsoft.com/office/infopath/2007/PartnerControls" xmlns:xs="http://www.w3.org/2001/XMLSchema" targetNamespace="http://schemas.microsoft.com/office/infopath/2007/PartnerControls" elementFormDefault="qualified" attributeFormDefault="unqualified">
-    <xs:element name="Person">
-      <xs:complexType>
-        <xs:sequence>
-          <xs:element ref="pc:DisplayName" minOccurs="0"/>
-          <xs:element ref="pc:AccountId" minOccurs="0"/>
-          <xs:element ref="pc:AccountType" minOccurs="0"/>
-        </xs:sequence>
-      </xs:complexType>
-    </xs:element>
-    <xs:element name="DisplayName" type="xs:string"/>
-    <xs:element name="AccountId" type="xs:string"/>
-    <xs:element name="AccountType" type="xs:string"/>
-    <xs:element name="BDCAssociatedEntity">
-      <xs:complexType>
-        <xs:sequence>
-          <xs:element ref="pc:BDCEntity" minOccurs="0" maxOccurs="unbounded"/>
-        </xs:sequence>
-        <xs:attribute ref="pc:EntityNamespace"/>
-        <xs:attribute ref="pc:EntityName"/>
-        <xs:attribute ref="pc:SystemInstanceName"/>
-        <xs:attribute ref="pc:AssociationName"/>
-      </xs:complexType>
-    </xs:element>
-    <xs:attribute name="EntityNamespace" type="xs:string"/>
-    <xs:attribute name="EntityName" type="xs:string"/>
-    <xs:attribute name="SystemInstanceName" type="xs:string"/>
-    <xs:attribute name="AssociationName" type="xs:string"/>
-    <xs:element name="BDCEntity">
-      <xs:complexType>
-        <xs:sequence>
-          <xs:element ref="pc:EntityDisplayName" minOccurs="0"/>
-          <xs:element ref="pc:EntityInstanceReference" minOccurs="0"/>
-          <xs:element ref="pc:EntityId1" minOccurs="0"/>
-          <xs:element ref="pc:EntityId2" minOccurs="0"/>
-          <xs:element ref="pc:EntityId3" minOccurs="0"/>
-          <xs:element ref="pc:EntityId4" minOccurs="0"/>
-          <xs:element ref="pc:EntityId5" minOccurs="0"/>
-        </xs:sequence>
-      </xs:complexType>
-    </xs:element>
-    <xs:element name="EntityDisplayName" type="xs:string"/>
-    <xs:element name="EntityInstanceReference" type="xs:string"/>
-    <xs:element name="EntityId1" type="xs:string"/>
-    <xs:element name="EntityId2" type="xs:string"/>
-    <xs:element name="EntityId3" type="xs:string"/>
-    <xs:element name="EntityId4" type="xs:string"/>
-    <xs:element name="EntityId5" type="xs:string"/>
-    <xs:element name="Terms">
-      <xs:complexType>
-        <xs:sequence>
-          <xs:element ref="pc:TermInfo" minOccurs="0" maxOccurs="unbounded"/>
-        </xs:sequence>
-      </xs:complexType>
-    </xs:element>
-    <xs:element name="TermInfo">
-      <xs:complexType>
-        <xs:sequence>
-          <xs:element ref="pc:TermName" minOccurs="0"/>
-          <xs:element ref="pc:TermId" minOccurs="0"/>
-        </xs:sequence>
-      </xs:complexType>
-    </xs:element>
-    <xs:element name="TermName" type="xs:string"/>
-    <xs:element name="TermId" type="xs:string"/>
-  </xs:schema>
-</ct:contentTypeSchema>
-</file>
-
-<file path=customXml/item5.xml><?xml version="1.0" encoding="utf-8"?>
-<?mso-contentType ?>
-<FormTemplates xmlns="http://schemas.microsoft.com/sharepoint/v3/contenttype/forms">
-  <Display>DocumentLibraryForm</Display>
-  <Edit>DocumentLibraryForm</Edit>
-  <New>DocumentLibraryForm</New>
-</FormTemplates>
-</file>
-
 <file path=customXml/itemProps1.xml><?xml version="1.0" encoding="utf-8"?>
 <ds:datastoreItem xmlns:ds="http://schemas.openxmlformats.org/officeDocument/2006/customXml" ds:itemID="{55AF091B-3C7A-41E3-B477-F2FDAA23CFDA}">
   <ds:schemaRefs>
@@ -9280,9 +10972,9 @@
 </file>
 
 <file path=customXml/itemProps3.xml><?xml version="1.0" encoding="utf-8"?>
-<ds:datastoreItem xmlns:ds="http://schemas.openxmlformats.org/officeDocument/2006/customXml" ds:itemID="{D0A7E026-89A5-4C43-B2AD-24AF56BDBAF1}">
+<ds:datastoreItem xmlns:ds="http://schemas.openxmlformats.org/officeDocument/2006/customXml" ds:itemID="{9B80BA65-B7D6-4EA0-878A-BEE69EEC430A}">
   <ds:schemaRefs>
-    <ds:schemaRef ds:uri="http://schemas.openxmlformats.org/officeDocument/2006/bibliography"/>
+    <ds:schemaRef ds:uri="http://schemas.microsoft.com/sharepoint/v3/contenttype/forms"/>
   </ds:schemaRefs>
 </ds:datastoreItem>
 </file>
@@ -9307,9 +10999,9 @@
 </file>
 
 <file path=customXml/itemProps5.xml><?xml version="1.0" encoding="utf-8"?>
-<ds:datastoreItem xmlns:ds="http://schemas.openxmlformats.org/officeDocument/2006/customXml" ds:itemID="{9B80BA65-B7D6-4EA0-878A-BEE69EEC430A}">
+<ds:datastoreItem xmlns:ds="http://schemas.openxmlformats.org/officeDocument/2006/customXml" ds:itemID="{D0A7E026-89A5-4C43-B2AD-24AF56BDBAF1}">
   <ds:schemaRefs>
-    <ds:schemaRef ds:uri="http://schemas.microsoft.com/sharepoint/v3/contenttype/forms"/>
+    <ds:schemaRef ds:uri="http://schemas.openxmlformats.org/officeDocument/2006/bibliography"/>
   </ds:schemaRefs>
 </ds:datastoreItem>
 </file>
</xml_diff>